<commit_message>
Added documentation. Added Simulator and related classes :dictionary with keys and functions for each key, queue for dispaying the instructions on the simulator, list with each instruction to be simulated, class with paramaters for the simulator to modify on each instruction.
</commit_message>
<xml_diff>
--- a/Documentatie.docx
+++ b/Documentatie.docx
@@ -4115,6 +4115,585 @@
         </w:p>
       </w:sdtContent>
     </w:sdt>
+    <w:sdt>
+      <w:sdtPr>
+        <w:id w:val="1643469942"/>
+        <w:docPartObj>
+          <w:docPartGallery w:val="Table of Contents"/>
+          <w:docPartUnique/>
+        </w:docPartObj>
+      </w:sdtPr>
+      <w:sdtEndPr>
+        <w:rPr>
+          <w:rFonts w:ascii="Calibri" w:eastAsiaTheme="minorEastAsia" w:hAnsi="Calibri" w:cstheme="minorBidi"/>
+          <w:b/>
+          <w:bCs/>
+          <w:noProof/>
+          <w:color w:val="auto"/>
+          <w:sz w:val="28"/>
+          <w:szCs w:val="22"/>
+          <w:lang w:eastAsia="ja-JP"/>
+        </w:rPr>
+      </w:sdtEndPr>
+      <w:sdtContent>
+        <w:p>
+          <w:pPr>
+            <w:pStyle w:val="TOCHeading"/>
+          </w:pPr>
+          <w:proofErr w:type="spellStart"/>
+          <w:r>
+            <w:t>Cuprins</w:t>
+          </w:r>
+          <w:proofErr w:type="spellEnd"/>
+        </w:p>
+        <w:p>
+          <w:pPr>
+            <w:rPr>
+              <w:lang w:eastAsia="en-US"/>
+            </w:rPr>
+          </w:pPr>
+        </w:p>
+        <w:p>
+          <w:pPr>
+            <w:pStyle w:val="TOC1"/>
+            <w:tabs>
+              <w:tab w:val="right" w:leader="dot" w:pos="9350"/>
+            </w:tabs>
+            <w:rPr>
+              <w:rFonts w:asciiTheme="minorHAnsi" w:hAnsiTheme="minorHAnsi"/>
+              <w:noProof/>
+              <w:sz w:val="22"/>
+            </w:rPr>
+          </w:pPr>
+          <w:r>
+            <w:fldChar w:fldCharType="begin"/>
+          </w:r>
+          <w:r>
+            <w:instrText xml:space="preserve"> TOC \o "1-3" \h \z \u </w:instrText>
+          </w:r>
+          <w:r>
+            <w:fldChar w:fldCharType="separate"/>
+          </w:r>
+          <w:hyperlink w:anchor="_Toc502260996" w:history="1">
+            <w:r>
+              <w:rPr>
+                <w:rStyle w:val="Hyperlink"/>
+                <w:rFonts w:cs="Calibri"/>
+                <w:noProof/>
+                <w:lang w:val="ro-RO"/>
+              </w:rPr>
+              <w:t>Introducere</w:t>
+            </w:r>
+            <w:r>
+              <w:rPr>
+                <w:noProof/>
+                <w:webHidden/>
+              </w:rPr>
+              <w:tab/>
+            </w:r>
+            <w:r>
+              <w:rPr>
+                <w:noProof/>
+                <w:webHidden/>
+              </w:rPr>
+              <w:fldChar w:fldCharType="begin"/>
+            </w:r>
+            <w:r>
+              <w:rPr>
+                <w:noProof/>
+                <w:webHidden/>
+              </w:rPr>
+              <w:instrText xml:space="preserve"> PAGEREF _Toc502260996 \h </w:instrText>
+            </w:r>
+            <w:r>
+              <w:rPr>
+                <w:noProof/>
+                <w:webHidden/>
+              </w:rPr>
+            </w:r>
+            <w:r>
+              <w:rPr>
+                <w:noProof/>
+                <w:webHidden/>
+              </w:rPr>
+              <w:fldChar w:fldCharType="separate"/>
+            </w:r>
+            <w:r>
+              <w:rPr>
+                <w:noProof/>
+                <w:webHidden/>
+              </w:rPr>
+              <w:t>2</w:t>
+            </w:r>
+            <w:r>
+              <w:rPr>
+                <w:noProof/>
+                <w:webHidden/>
+              </w:rPr>
+              <w:fldChar w:fldCharType="end"/>
+            </w:r>
+          </w:hyperlink>
+        </w:p>
+        <w:p>
+          <w:pPr>
+            <w:pStyle w:val="TOC1"/>
+            <w:tabs>
+              <w:tab w:val="right" w:leader="dot" w:pos="9350"/>
+            </w:tabs>
+            <w:rPr>
+              <w:rFonts w:asciiTheme="minorHAnsi" w:hAnsiTheme="minorHAnsi"/>
+              <w:noProof/>
+              <w:sz w:val="22"/>
+            </w:rPr>
+          </w:pPr>
+          <w:hyperlink w:anchor="_Toc502260997" w:history="1">
+            <w:r>
+              <w:rPr>
+                <w:rStyle w:val="Hyperlink"/>
+                <w:noProof/>
+                <w:lang w:val="ro-RO"/>
+              </w:rPr>
+              <w:t>Setul de instrucțiuni</w:t>
+            </w:r>
+            <w:r>
+              <w:rPr>
+                <w:noProof/>
+                <w:webHidden/>
+              </w:rPr>
+              <w:tab/>
+            </w:r>
+            <w:r>
+              <w:rPr>
+                <w:noProof/>
+                <w:webHidden/>
+              </w:rPr>
+              <w:fldChar w:fldCharType="begin"/>
+            </w:r>
+            <w:r>
+              <w:rPr>
+                <w:noProof/>
+                <w:webHidden/>
+              </w:rPr>
+              <w:instrText xml:space="preserve"> PAGEREF _Toc502260997 \h </w:instrText>
+            </w:r>
+            <w:r>
+              <w:rPr>
+                <w:noProof/>
+                <w:webHidden/>
+              </w:rPr>
+            </w:r>
+            <w:r>
+              <w:rPr>
+                <w:noProof/>
+                <w:webHidden/>
+              </w:rPr>
+              <w:fldChar w:fldCharType="separate"/>
+            </w:r>
+            <w:r>
+              <w:rPr>
+                <w:noProof/>
+                <w:webHidden/>
+              </w:rPr>
+              <w:t>3</w:t>
+            </w:r>
+            <w:r>
+              <w:rPr>
+                <w:noProof/>
+                <w:webHidden/>
+              </w:rPr>
+              <w:fldChar w:fldCharType="end"/>
+            </w:r>
+          </w:hyperlink>
+        </w:p>
+        <w:p>
+          <w:pPr>
+            <w:pStyle w:val="TOC1"/>
+            <w:tabs>
+              <w:tab w:val="right" w:leader="dot" w:pos="9350"/>
+            </w:tabs>
+            <w:rPr>
+              <w:rFonts w:asciiTheme="minorHAnsi" w:hAnsiTheme="minorHAnsi"/>
+              <w:noProof/>
+              <w:sz w:val="22"/>
+            </w:rPr>
+          </w:pPr>
+          <w:hyperlink w:anchor="_Toc502260998" w:history="1">
+            <w:r>
+              <w:rPr>
+                <w:rStyle w:val="Hyperlink"/>
+                <w:noProof/>
+                <w:lang w:val="ro-RO"/>
+              </w:rPr>
+              <w:t>Valorile hexazecimale ale instrucțiunilor</w:t>
+            </w:r>
+            <w:r>
+              <w:rPr>
+                <w:noProof/>
+                <w:webHidden/>
+              </w:rPr>
+              <w:tab/>
+            </w:r>
+            <w:r>
+              <w:rPr>
+                <w:noProof/>
+                <w:webHidden/>
+              </w:rPr>
+              <w:fldChar w:fldCharType="begin"/>
+            </w:r>
+            <w:r>
+              <w:rPr>
+                <w:noProof/>
+                <w:webHidden/>
+              </w:rPr>
+              <w:instrText xml:space="preserve"> PAGEREF _Toc502260998 \h </w:instrText>
+            </w:r>
+            <w:r>
+              <w:rPr>
+                <w:noProof/>
+                <w:webHidden/>
+              </w:rPr>
+            </w:r>
+            <w:r>
+              <w:rPr>
+                <w:noProof/>
+                <w:webHidden/>
+              </w:rPr>
+              <w:fldChar w:fldCharType="separate"/>
+            </w:r>
+            <w:r>
+              <w:rPr>
+                <w:noProof/>
+                <w:webHidden/>
+              </w:rPr>
+              <w:t>14</w:t>
+            </w:r>
+            <w:r>
+              <w:rPr>
+                <w:noProof/>
+                <w:webHidden/>
+              </w:rPr>
+              <w:fldChar w:fldCharType="end"/>
+            </w:r>
+          </w:hyperlink>
+        </w:p>
+        <w:p>
+          <w:pPr>
+            <w:pStyle w:val="TOC1"/>
+            <w:tabs>
+              <w:tab w:val="right" w:leader="dot" w:pos="9350"/>
+            </w:tabs>
+            <w:rPr>
+              <w:rFonts w:asciiTheme="minorHAnsi" w:hAnsiTheme="minorHAnsi"/>
+              <w:noProof/>
+              <w:sz w:val="22"/>
+            </w:rPr>
+          </w:pPr>
+          <w:hyperlink w:anchor="_Toc502260999" w:history="1">
+            <w:r>
+              <w:rPr>
+                <w:rStyle w:val="Hyperlink"/>
+                <w:noProof/>
+                <w:lang w:val="ro-RO"/>
+              </w:rPr>
+              <w:t>Regiștrii procesorului</w:t>
+            </w:r>
+            <w:r>
+              <w:rPr>
+                <w:noProof/>
+                <w:webHidden/>
+              </w:rPr>
+              <w:tab/>
+            </w:r>
+            <w:r>
+              <w:rPr>
+                <w:noProof/>
+                <w:webHidden/>
+              </w:rPr>
+              <w:fldChar w:fldCharType="begin"/>
+            </w:r>
+            <w:r>
+              <w:rPr>
+                <w:noProof/>
+                <w:webHidden/>
+              </w:rPr>
+              <w:instrText xml:space="preserve"> PAGEREF _Toc502260999 \h </w:instrText>
+            </w:r>
+            <w:r>
+              <w:rPr>
+                <w:noProof/>
+                <w:webHidden/>
+              </w:rPr>
+            </w:r>
+            <w:r>
+              <w:rPr>
+                <w:noProof/>
+                <w:webHidden/>
+              </w:rPr>
+              <w:fldChar w:fldCharType="separate"/>
+            </w:r>
+            <w:r>
+              <w:rPr>
+                <w:noProof/>
+                <w:webHidden/>
+              </w:rPr>
+              <w:t>16</w:t>
+            </w:r>
+            <w:r>
+              <w:rPr>
+                <w:noProof/>
+                <w:webHidden/>
+              </w:rPr>
+              <w:fldChar w:fldCharType="end"/>
+            </w:r>
+          </w:hyperlink>
+        </w:p>
+        <w:p>
+          <w:pPr>
+            <w:pStyle w:val="TOC1"/>
+            <w:tabs>
+              <w:tab w:val="right" w:leader="dot" w:pos="9350"/>
+            </w:tabs>
+            <w:rPr>
+              <w:rFonts w:asciiTheme="minorHAnsi" w:hAnsiTheme="minorHAnsi"/>
+              <w:noProof/>
+              <w:sz w:val="22"/>
+            </w:rPr>
+          </w:pPr>
+          <w:hyperlink w:anchor="_Toc502261000" w:history="1">
+            <w:r>
+              <w:rPr>
+                <w:rStyle w:val="Hyperlink"/>
+                <w:noProof/>
+                <w:lang w:val="ro-RO"/>
+              </w:rPr>
+              <w:t>Tehnologiile utilizate și resurse necesare</w:t>
+            </w:r>
+            <w:r>
+              <w:rPr>
+                <w:noProof/>
+                <w:webHidden/>
+              </w:rPr>
+              <w:tab/>
+            </w:r>
+            <w:r>
+              <w:rPr>
+                <w:noProof/>
+                <w:webHidden/>
+              </w:rPr>
+              <w:fldChar w:fldCharType="begin"/>
+            </w:r>
+            <w:r>
+              <w:rPr>
+                <w:noProof/>
+                <w:webHidden/>
+              </w:rPr>
+              <w:instrText xml:space="preserve"> PAGEREF _Toc502261000 \h </w:instrText>
+            </w:r>
+            <w:r>
+              <w:rPr>
+                <w:noProof/>
+                <w:webHidden/>
+              </w:rPr>
+            </w:r>
+            <w:r>
+              <w:rPr>
+                <w:noProof/>
+                <w:webHidden/>
+              </w:rPr>
+              <w:fldChar w:fldCharType="separate"/>
+            </w:r>
+            <w:r>
+              <w:rPr>
+                <w:noProof/>
+                <w:webHidden/>
+              </w:rPr>
+              <w:t>17</w:t>
+            </w:r>
+            <w:r>
+              <w:rPr>
+                <w:noProof/>
+                <w:webHidden/>
+              </w:rPr>
+              <w:fldChar w:fldCharType="end"/>
+            </w:r>
+          </w:hyperlink>
+        </w:p>
+        <w:p>
+          <w:pPr>
+            <w:pStyle w:val="TOC1"/>
+            <w:tabs>
+              <w:tab w:val="right" w:leader="dot" w:pos="9350"/>
+            </w:tabs>
+            <w:rPr>
+              <w:rFonts w:asciiTheme="minorHAnsi" w:hAnsiTheme="minorHAnsi"/>
+              <w:noProof/>
+              <w:sz w:val="22"/>
+            </w:rPr>
+          </w:pPr>
+          <w:hyperlink w:anchor="_Toc502261001" w:history="1">
+            <w:r>
+              <w:rPr>
+                <w:rStyle w:val="Hyperlink"/>
+                <w:noProof/>
+                <w:lang w:val="ro-RO"/>
+              </w:rPr>
+              <w:t>Prezentarea interfeței și instrucțiuni de utilizare</w:t>
+            </w:r>
+            <w:r>
+              <w:rPr>
+                <w:noProof/>
+                <w:webHidden/>
+              </w:rPr>
+              <w:tab/>
+            </w:r>
+            <w:r>
+              <w:rPr>
+                <w:noProof/>
+                <w:webHidden/>
+              </w:rPr>
+              <w:fldChar w:fldCharType="begin"/>
+            </w:r>
+            <w:r>
+              <w:rPr>
+                <w:noProof/>
+                <w:webHidden/>
+              </w:rPr>
+              <w:instrText xml:space="preserve"> PAGEREF _Toc502261001 \h </w:instrText>
+            </w:r>
+            <w:r>
+              <w:rPr>
+                <w:noProof/>
+                <w:webHidden/>
+              </w:rPr>
+            </w:r>
+            <w:r>
+              <w:rPr>
+                <w:noProof/>
+                <w:webHidden/>
+              </w:rPr>
+              <w:fldChar w:fldCharType="separate"/>
+            </w:r>
+            <w:r>
+              <w:rPr>
+                <w:noProof/>
+                <w:webHidden/>
+              </w:rPr>
+              <w:t>18</w:t>
+            </w:r>
+            <w:r>
+              <w:rPr>
+                <w:noProof/>
+                <w:webHidden/>
+              </w:rPr>
+              <w:fldChar w:fldCharType="end"/>
+            </w:r>
+          </w:hyperlink>
+        </w:p>
+        <w:p>
+          <w:pPr>
+            <w:pStyle w:val="TOC1"/>
+            <w:tabs>
+              <w:tab w:val="right" w:leader="dot" w:pos="9350"/>
+            </w:tabs>
+            <w:rPr>
+              <w:rFonts w:asciiTheme="minorHAnsi" w:hAnsiTheme="minorHAnsi"/>
+              <w:noProof/>
+              <w:sz w:val="22"/>
+            </w:rPr>
+          </w:pPr>
+          <w:hyperlink w:anchor="_Toc502261002" w:history="1">
+            <w:r>
+              <w:rPr>
+                <w:rStyle w:val="Hyperlink"/>
+                <w:noProof/>
+                <w:lang w:val="ro-RO"/>
+              </w:rPr>
+              <w:t>Bibliografie</w:t>
+            </w:r>
+            <w:r>
+              <w:rPr>
+                <w:noProof/>
+                <w:webHidden/>
+              </w:rPr>
+              <w:tab/>
+            </w:r>
+            <w:r>
+              <w:rPr>
+                <w:noProof/>
+                <w:webHidden/>
+              </w:rPr>
+              <w:fldChar w:fldCharType="begin"/>
+            </w:r>
+            <w:r>
+              <w:rPr>
+                <w:noProof/>
+                <w:webHidden/>
+              </w:rPr>
+              <w:instrText xml:space="preserve"> PAGEREF _Toc502261002 \h </w:instrText>
+            </w:r>
+            <w:r>
+              <w:rPr>
+                <w:noProof/>
+                <w:webHidden/>
+              </w:rPr>
+            </w:r>
+            <w:r>
+              <w:rPr>
+                <w:noProof/>
+                <w:webHidden/>
+              </w:rPr>
+              <w:fldChar w:fldCharType="separate"/>
+            </w:r>
+            <w:r>
+              <w:rPr>
+                <w:noProof/>
+                <w:webHidden/>
+              </w:rPr>
+              <w:t>21</w:t>
+            </w:r>
+            <w:r>
+              <w:rPr>
+                <w:noProof/>
+                <w:webHidden/>
+              </w:rPr>
+              <w:fldChar w:fldCharType="end"/>
+            </w:r>
+          </w:hyperlink>
+        </w:p>
+        <w:p>
+          <w:pPr>
+            <w:rPr>
+              <w:b/>
+              <w:bCs/>
+              <w:noProof/>
+            </w:rPr>
+          </w:pPr>
+          <w:r>
+            <w:rPr>
+              <w:b/>
+              <w:bCs/>
+              <w:noProof/>
+            </w:rPr>
+            <w:fldChar w:fldCharType="end"/>
+          </w:r>
+        </w:p>
+        <w:p/>
+        <w:p/>
+        <w:p/>
+        <w:p/>
+        <w:p/>
+        <w:p/>
+        <w:p/>
+        <w:p/>
+        <w:p/>
+        <w:p/>
+        <w:p/>
+        <w:p/>
+        <w:p/>
+        <w:p/>
+        <w:p/>
+      </w:sdtContent>
+    </w:sdt>
     <w:p>
       <w:pPr>
         <w:pStyle w:val="Heading1"/>
@@ -4124,6 +4703,7 @@
           <w:lang w:val="ro-RO"/>
         </w:rPr>
       </w:pPr>
+      <w:bookmarkStart w:id="0" w:name="_Toc502260996"/>
       <w:r>
         <w:rPr>
           <w:rFonts w:cs="Calibri"/>
@@ -4133,6 +4713,7 @@
         <w:lastRenderedPageBreak/>
         <w:t>Introducere</w:t>
       </w:r>
+      <w:bookmarkEnd w:id="0"/>
     </w:p>
     <w:p>
       <w:pPr>
@@ -4655,6 +5236,7 @@
           <w:lang w:val="ro-RO"/>
         </w:rPr>
       </w:pPr>
+      <w:bookmarkStart w:id="1" w:name="_Toc502260997"/>
       <w:r>
         <w:rPr>
           <w:szCs w:val="40"/>
@@ -4663,6 +5245,7 @@
         <w:lastRenderedPageBreak/>
         <w:t>Setul de instrucțiuni</w:t>
       </w:r>
+      <w:bookmarkEnd w:id="1"/>
     </w:p>
     <w:p>
       <w:pPr>
@@ -8314,7 +8897,7 @@
                 <w:szCs w:val="24"/>
               </w:rPr>
             </w:pPr>
-            <w:bookmarkStart w:id="0" w:name="_Hlk502256639"/>
+            <w:bookmarkStart w:id="2" w:name="_Hlk502256639"/>
             <w:r>
               <w:rPr>
                 <w:noProof/>
@@ -8550,7 +9133,7 @@
           </w:p>
         </w:tc>
       </w:tr>
-      <w:bookmarkEnd w:id="0"/>
+      <w:bookmarkEnd w:id="2"/>
     </w:tbl>
     <w:p>
       <w:pPr>
@@ -15480,6 +16063,8 @@
         </w:rPr>
         <w:t>LOAD HALFWORD:</w:t>
       </w:r>
+      <w:bookmarkStart w:id="3" w:name="_GoBack"/>
+      <w:bookmarkEnd w:id="3"/>
     </w:p>
     <w:p>
       <w:pPr>
@@ -16809,15 +17394,7 @@
           <w:szCs w:val="28"/>
           <w:lang w:val="ro-RO"/>
         </w:rPr>
-        <w:t xml:space="preserve">LOAD FP </w:t>
-      </w:r>
-      <w:r>
-        <w:rPr>
-          <w:rFonts w:cs="Calibri"/>
-          <w:szCs w:val="28"/>
-          <w:lang w:val="ro-RO"/>
-        </w:rPr>
-        <w:t>DOULBE:</w:t>
+        <w:t>LOAD FP DOULBE:</w:t>
       </w:r>
     </w:p>
     <w:p>
@@ -17396,7 +17973,7 @@
                 <w:szCs w:val="24"/>
               </w:rPr>
             </w:pPr>
-            <w:bookmarkStart w:id="1" w:name="_Hlk502256535"/>
+            <w:bookmarkStart w:id="4" w:name="_Hlk502256535"/>
             <w:r>
               <w:rPr>
                 <w:noProof/>
@@ -17679,7 +18256,7 @@
           </w:p>
         </w:tc>
       </w:tr>
-      <w:bookmarkEnd w:id="1"/>
+      <w:bookmarkEnd w:id="4"/>
     </w:tbl>
     <w:p>
       <w:pPr>
@@ -17798,6 +18375,7 @@
           <w:lang w:val="ro-RO"/>
         </w:rPr>
       </w:pPr>
+      <w:bookmarkStart w:id="5" w:name="_Toc502260998"/>
       <w:r>
         <w:rPr>
           <w:lang w:val="ro-RO"/>
@@ -17805,6 +18383,7 @@
         <w:lastRenderedPageBreak/>
         <w:t>Valorile hexazecimale ale instrucțiunilor</w:t>
       </w:r>
+      <w:bookmarkEnd w:id="5"/>
     </w:p>
     <w:p>
       <w:pPr>
@@ -25218,6 +25797,7 @@
           <w:lang w:val="ro-RO"/>
         </w:rPr>
       </w:pPr>
+      <w:bookmarkStart w:id="6" w:name="_Toc502260999"/>
       <w:proofErr w:type="spellStart"/>
       <w:r>
         <w:rPr>
@@ -25233,6 +25813,7 @@
         </w:rPr>
         <w:t xml:space="preserve"> procesorului</w:t>
       </w:r>
+      <w:bookmarkEnd w:id="6"/>
     </w:p>
     <w:p>
       <w:pPr>
@@ -26961,6 +27542,7 @@
           <w:lang w:val="ro-RO"/>
         </w:rPr>
       </w:pPr>
+      <w:bookmarkStart w:id="7" w:name="_Toc502261000"/>
       <w:r>
         <w:rPr>
           <w:lang w:val="ro-RO"/>
@@ -26968,6 +27550,7 @@
         <w:lastRenderedPageBreak/>
         <w:t>Tehnologiile utilizate și resurse necesare</w:t>
       </w:r>
+      <w:bookmarkEnd w:id="7"/>
     </w:p>
     <w:p>
       <w:pPr>
@@ -27291,6 +27874,7 @@
           <w:lang w:val="ro-RO"/>
         </w:rPr>
       </w:pPr>
+      <w:bookmarkStart w:id="8" w:name="_Toc502261001"/>
       <w:r>
         <w:rPr>
           <w:lang w:val="ro-RO"/>
@@ -27298,6 +27882,7 @@
         <w:lastRenderedPageBreak/>
         <w:t>Prezentarea interfeței și instrucțiuni de utilizare</w:t>
       </w:r>
+      <w:bookmarkEnd w:id="8"/>
     </w:p>
     <w:p>
       <w:pPr>
@@ -27372,7 +27957,7 @@
                     </pic:cNvPicPr>
                   </pic:nvPicPr>
                   <pic:blipFill>
-                    <a:blip r:embed="rId6">
+                    <a:blip r:embed="rId8">
                       <a:extLst>
                         <a:ext uri="{28A0092B-C50C-407E-A947-70E740481C1C}">
                           <a14:useLocalDpi xmlns:a14="http://schemas.microsoft.com/office/drawing/2010/main" val="0"/>
@@ -27722,7 +28307,7 @@
                     </pic:cNvPicPr>
                   </pic:nvPicPr>
                   <pic:blipFill>
-                    <a:blip r:embed="rId7">
+                    <a:blip r:embed="rId9">
                       <a:extLst>
                         <a:ext uri="{28A0092B-C50C-407E-A947-70E740481C1C}">
                           <a14:useLocalDpi xmlns:a14="http://schemas.microsoft.com/office/drawing/2010/main" val="0"/>
@@ -28083,7 +28668,7 @@
                     </pic:cNvPicPr>
                   </pic:nvPicPr>
                   <pic:blipFill>
-                    <a:blip r:embed="rId8">
+                    <a:blip r:embed="rId10">
                       <a:extLst>
                         <a:ext uri="{28A0092B-C50C-407E-A947-70E740481C1C}">
                           <a14:useLocalDpi xmlns:a14="http://schemas.microsoft.com/office/drawing/2010/main" val="0"/>
@@ -28329,6 +28914,7 @@
           <w:lang w:val="ro-RO"/>
         </w:rPr>
       </w:pPr>
+      <w:bookmarkStart w:id="9" w:name="_Toc502261002"/>
       <w:r>
         <w:rPr>
           <w:lang w:val="ro-RO"/>
@@ -28336,6 +28922,7 @@
         <w:lastRenderedPageBreak/>
         <w:t>Bibliografie</w:t>
       </w:r>
+      <w:bookmarkEnd w:id="9"/>
     </w:p>
     <w:p>
       <w:pPr>
@@ -28355,7 +28942,7 @@
           <w:lang w:val="ro-RO"/>
         </w:rPr>
       </w:pPr>
-      <w:hyperlink r:id="rId9" w:history="1">
+      <w:hyperlink r:id="rId11" w:history="1">
         <w:r>
           <w:rPr>
             <w:rStyle w:val="Hyperlink"/>
@@ -28436,7 +29023,7 @@
           <w:lang w:val="ro-RO"/>
         </w:rPr>
       </w:pPr>
-      <w:hyperlink r:id="rId10" w:history="1">
+      <w:hyperlink r:id="rId12" w:history="1">
         <w:r>
           <w:rPr>
             <w:rStyle w:val="Hyperlink"/>
@@ -28445,10 +29032,9 @@
           <w:t>https://en.wikipedia.org/wiki/MIPS32</w:t>
         </w:r>
       </w:hyperlink>
-      <w:bookmarkStart w:id="2" w:name="_GoBack"/>
-      <w:bookmarkEnd w:id="2"/>
     </w:p>
     <w:sectPr>
+      <w:footerReference w:type="default" r:id="rId13"/>
       <w:pgSz w:w="12240" w:h="15840"/>
       <w:pgMar w:top="1440" w:right="1440" w:bottom="1440" w:left="1440" w:header="720" w:footer="720" w:gutter="0"/>
       <w:pgNumType w:start="0"/>
@@ -28458,6 +29044,109 @@
     </w:sectPr>
   </w:body>
 </w:document>
+</file>
+
+<file path=word/endnotes.xml><?xml version="1.0" encoding="utf-8"?>
+<w:endnotes xmlns:wpc="http://schemas.microsoft.com/office/word/2010/wordprocessingCanvas" xmlns:cx="http://schemas.microsoft.com/office/drawing/2014/chartex" xmlns:cx1="http://schemas.microsoft.com/office/drawing/2015/9/8/chartex" xmlns:cx2="http://schemas.microsoft.com/office/drawing/2015/10/21/chartex" xmlns:cx3="http://schemas.microsoft.com/office/drawing/2016/5/9/chartex" xmlns:cx4="http://schemas.microsoft.com/office/drawing/2016/5/10/chartex" xmlns:cx5="http://schemas.microsoft.com/office/drawing/2016/5/11/chartex" xmlns:cx6="http://schemas.microsoft.com/office/drawing/2016/5/12/chartex" xmlns:cx7="http://schemas.microsoft.com/office/drawing/2016/5/13/chartex" xmlns:cx8="http://schemas.microsoft.com/office/drawing/2016/5/14/chartex" xmlns:mc="http://schemas.openxmlformats.org/markup-compatibility/2006" xmlns:aink="http://schemas.microsoft.com/office/drawing/2016/ink" xmlns:am3d="http://schemas.microsoft.com/office/drawing/2017/model3d" xmlns:o="urn:schemas-microsoft-com:office:office" xmlns:r="http://schemas.openxmlformats.org/officeDocument/2006/relationships" xmlns:m="http://schemas.openxmlformats.org/officeDocument/2006/math" xmlns:v="urn:schemas-microsoft-com:vml" xmlns:wp14="http://schemas.microsoft.com/office/word/2010/wordprocessingDrawing" xmlns:wp="http://schemas.openxmlformats.org/drawingml/2006/wordprocessingDrawing" xmlns:w10="urn:schemas-microsoft-com:office:word" xmlns:w="http://schemas.openxmlformats.org/wordprocessingml/2006/main" xmlns:w14="http://schemas.microsoft.com/office/word/2010/wordml" xmlns:w15="http://schemas.microsoft.com/office/word/2012/wordml" xmlns:w16cid="http://schemas.microsoft.com/office/word/2016/wordml/cid" xmlns:w16se="http://schemas.microsoft.com/office/word/2015/wordml/symex" xmlns:wpg="http://schemas.microsoft.com/office/word/2010/wordprocessingGroup" xmlns:wpi="http://schemas.microsoft.com/office/word/2010/wordprocessingInk" xmlns:wne="http://schemas.microsoft.com/office/word/2006/wordml" xmlns:wps="http://schemas.microsoft.com/office/word/2010/wordprocessingShape" mc:Ignorable="w14 w15 w16se w16cid wp14">
+  <w:endnote w:type="separator" w:id="-1">
+    <w:p>
+      <w:pPr>
+        <w:spacing w:after="0" w:line="240" w:lineRule="auto"/>
+      </w:pPr>
+      <w:r>
+        <w:separator/>
+      </w:r>
+    </w:p>
+  </w:endnote>
+  <w:endnote w:type="continuationSeparator" w:id="0">
+    <w:p>
+      <w:pPr>
+        <w:spacing w:after="0" w:line="240" w:lineRule="auto"/>
+      </w:pPr>
+      <w:r>
+        <w:continuationSeparator/>
+      </w:r>
+    </w:p>
+  </w:endnote>
+</w:endnotes>
+</file>
+
+<file path=word/footer1.xml><?xml version="1.0" encoding="utf-8"?>
+<w:ftr xmlns:wpc="http://schemas.microsoft.com/office/word/2010/wordprocessingCanvas" xmlns:cx="http://schemas.microsoft.com/office/drawing/2014/chartex" xmlns:cx1="http://schemas.microsoft.com/office/drawing/2015/9/8/chartex" xmlns:cx2="http://schemas.microsoft.com/office/drawing/2015/10/21/chartex" xmlns:cx3="http://schemas.microsoft.com/office/drawing/2016/5/9/chartex" xmlns:cx4="http://schemas.microsoft.com/office/drawing/2016/5/10/chartex" xmlns:cx5="http://schemas.microsoft.com/office/drawing/2016/5/11/chartex" xmlns:cx6="http://schemas.microsoft.com/office/drawing/2016/5/12/chartex" xmlns:cx7="http://schemas.microsoft.com/office/drawing/2016/5/13/chartex" xmlns:cx8="http://schemas.microsoft.com/office/drawing/2016/5/14/chartex" xmlns:mc="http://schemas.openxmlformats.org/markup-compatibility/2006" xmlns:aink="http://schemas.microsoft.com/office/drawing/2016/ink" xmlns:am3d="http://schemas.microsoft.com/office/drawing/2017/model3d" xmlns:o="urn:schemas-microsoft-com:office:office" xmlns:r="http://schemas.openxmlformats.org/officeDocument/2006/relationships" xmlns:m="http://schemas.openxmlformats.org/officeDocument/2006/math" xmlns:v="urn:schemas-microsoft-com:vml" xmlns:wp14="http://schemas.microsoft.com/office/word/2010/wordprocessingDrawing" xmlns:wp="http://schemas.openxmlformats.org/drawingml/2006/wordprocessingDrawing" xmlns:w10="urn:schemas-microsoft-com:office:word" xmlns:w="http://schemas.openxmlformats.org/wordprocessingml/2006/main" xmlns:w14="http://schemas.microsoft.com/office/word/2010/wordml" xmlns:w15="http://schemas.microsoft.com/office/word/2012/wordml" xmlns:w16cid="http://schemas.microsoft.com/office/word/2016/wordml/cid" xmlns:w16se="http://schemas.microsoft.com/office/word/2015/wordml/symex" xmlns:wpg="http://schemas.microsoft.com/office/word/2010/wordprocessingGroup" xmlns:wpi="http://schemas.microsoft.com/office/word/2010/wordprocessingInk" xmlns:wne="http://schemas.microsoft.com/office/word/2006/wordml" xmlns:wps="http://schemas.microsoft.com/office/word/2010/wordprocessingShape" mc:Ignorable="w14 w15 w16se w16cid wp14">
+  <w:sdt>
+    <w:sdtPr>
+      <w:id w:val="1191802063"/>
+      <w:docPartObj>
+        <w:docPartGallery w:val="Page Numbers (Bottom of Page)"/>
+        <w:docPartUnique/>
+      </w:docPartObj>
+    </w:sdtPr>
+    <w:sdtEndPr>
+      <w:rPr>
+        <w:noProof/>
+      </w:rPr>
+    </w:sdtEndPr>
+    <w:sdtContent>
+      <w:p>
+        <w:pPr>
+          <w:pStyle w:val="Footer"/>
+          <w:jc w:val="right"/>
+        </w:pPr>
+        <w:r>
+          <w:fldChar w:fldCharType="begin"/>
+        </w:r>
+        <w:r>
+          <w:instrText xml:space="preserve"> PAGE   \* MERGEFORMAT </w:instrText>
+        </w:r>
+        <w:r>
+          <w:fldChar w:fldCharType="separate"/>
+        </w:r>
+        <w:r>
+          <w:rPr>
+            <w:noProof/>
+          </w:rPr>
+          <w:t>1</w:t>
+        </w:r>
+        <w:r>
+          <w:rPr>
+            <w:noProof/>
+          </w:rPr>
+          <w:fldChar w:fldCharType="end"/>
+        </w:r>
+      </w:p>
+    </w:sdtContent>
+  </w:sdt>
+  <w:p>
+    <w:pPr>
+      <w:pStyle w:val="Footer"/>
+    </w:pPr>
+  </w:p>
+</w:ftr>
+</file>
+
+<file path=word/footnotes.xml><?xml version="1.0" encoding="utf-8"?>
+<w:footnotes xmlns:wpc="http://schemas.microsoft.com/office/word/2010/wordprocessingCanvas" xmlns:cx="http://schemas.microsoft.com/office/drawing/2014/chartex" xmlns:cx1="http://schemas.microsoft.com/office/drawing/2015/9/8/chartex" xmlns:cx2="http://schemas.microsoft.com/office/drawing/2015/10/21/chartex" xmlns:cx3="http://schemas.microsoft.com/office/drawing/2016/5/9/chartex" xmlns:cx4="http://schemas.microsoft.com/office/drawing/2016/5/10/chartex" xmlns:cx5="http://schemas.microsoft.com/office/drawing/2016/5/11/chartex" xmlns:cx6="http://schemas.microsoft.com/office/drawing/2016/5/12/chartex" xmlns:cx7="http://schemas.microsoft.com/office/drawing/2016/5/13/chartex" xmlns:cx8="http://schemas.microsoft.com/office/drawing/2016/5/14/chartex" xmlns:mc="http://schemas.openxmlformats.org/markup-compatibility/2006" xmlns:aink="http://schemas.microsoft.com/office/drawing/2016/ink" xmlns:am3d="http://schemas.microsoft.com/office/drawing/2017/model3d" xmlns:o="urn:schemas-microsoft-com:office:office" xmlns:r="http://schemas.openxmlformats.org/officeDocument/2006/relationships" xmlns:m="http://schemas.openxmlformats.org/officeDocument/2006/math" xmlns:v="urn:schemas-microsoft-com:vml" xmlns:wp14="http://schemas.microsoft.com/office/word/2010/wordprocessingDrawing" xmlns:wp="http://schemas.openxmlformats.org/drawingml/2006/wordprocessingDrawing" xmlns:w10="urn:schemas-microsoft-com:office:word" xmlns:w="http://schemas.openxmlformats.org/wordprocessingml/2006/main" xmlns:w14="http://schemas.microsoft.com/office/word/2010/wordml" xmlns:w15="http://schemas.microsoft.com/office/word/2012/wordml" xmlns:w16cid="http://schemas.microsoft.com/office/word/2016/wordml/cid" xmlns:w16se="http://schemas.microsoft.com/office/word/2015/wordml/symex" xmlns:wpg="http://schemas.microsoft.com/office/word/2010/wordprocessingGroup" xmlns:wpi="http://schemas.microsoft.com/office/word/2010/wordprocessingInk" xmlns:wne="http://schemas.microsoft.com/office/word/2006/wordml" xmlns:wps="http://schemas.microsoft.com/office/word/2010/wordprocessingShape" mc:Ignorable="w14 w15 w16se w16cid wp14">
+  <w:footnote w:type="separator" w:id="-1">
+    <w:p>
+      <w:pPr>
+        <w:spacing w:after="0" w:line="240" w:lineRule="auto"/>
+      </w:pPr>
+      <w:r>
+        <w:separator/>
+      </w:r>
+    </w:p>
+  </w:footnote>
+  <w:footnote w:type="continuationSeparator" w:id="0">
+    <w:p>
+      <w:pPr>
+        <w:spacing w:after="0" w:line="240" w:lineRule="auto"/>
+      </w:pPr>
+      <w:r>
+        <w:continuationSeparator/>
+      </w:r>
+    </w:p>
+  </w:footnote>
+</w:footnotes>
 </file>
 
 <file path=word/numbering.xml><?xml version="1.0" encoding="utf-8"?>
@@ -30025,6 +30714,88 @@
       <w:shd w:val="clear" w:color="auto" w:fill="E6E6E6"/>
     </w:rPr>
   </w:style>
+  <w:style w:type="paragraph" w:styleId="TOCHeading">
+    <w:name w:val="TOC Heading"/>
+    <w:basedOn w:val="Heading1"/>
+    <w:next w:val="Normal"/>
+    <w:uiPriority w:val="39"/>
+    <w:unhideWhenUsed/>
+    <w:qFormat/>
+    <w:rsid w:val="00F5551E"/>
+    <w:pPr>
+      <w:jc w:val="left"/>
+      <w:outlineLvl w:val="9"/>
+    </w:pPr>
+    <w:rPr>
+      <w:rFonts w:asciiTheme="majorHAnsi" w:hAnsiTheme="majorHAnsi"/>
+      <w:sz w:val="32"/>
+      <w:lang w:eastAsia="en-US"/>
+    </w:rPr>
+  </w:style>
+  <w:style w:type="paragraph" w:styleId="TOC1">
+    <w:name w:val="toc 1"/>
+    <w:basedOn w:val="Normal"/>
+    <w:next w:val="Normal"/>
+    <w:autoRedefine/>
+    <w:uiPriority w:val="39"/>
+    <w:unhideWhenUsed/>
+    <w:rsid w:val="00F5551E"/>
+    <w:pPr>
+      <w:spacing w:after="100"/>
+    </w:pPr>
+  </w:style>
+  <w:style w:type="paragraph" w:styleId="Header">
+    <w:name w:val="header"/>
+    <w:basedOn w:val="Normal"/>
+    <w:link w:val="HeaderChar"/>
+    <w:uiPriority w:val="99"/>
+    <w:unhideWhenUsed/>
+    <w:rsid w:val="00070156"/>
+    <w:pPr>
+      <w:tabs>
+        <w:tab w:val="center" w:pos="4680"/>
+        <w:tab w:val="right" w:pos="9360"/>
+      </w:tabs>
+      <w:spacing w:after="0" w:line="240" w:lineRule="auto"/>
+    </w:pPr>
+  </w:style>
+  <w:style w:type="character" w:customStyle="1" w:styleId="HeaderChar">
+    <w:name w:val="Header Char"/>
+    <w:basedOn w:val="DefaultParagraphFont"/>
+    <w:link w:val="Header"/>
+    <w:uiPriority w:val="99"/>
+    <w:rsid w:val="00070156"/>
+    <w:rPr>
+      <w:rFonts w:ascii="Calibri" w:hAnsi="Calibri"/>
+      <w:sz w:val="28"/>
+    </w:rPr>
+  </w:style>
+  <w:style w:type="paragraph" w:styleId="Footer">
+    <w:name w:val="footer"/>
+    <w:basedOn w:val="Normal"/>
+    <w:link w:val="FooterChar"/>
+    <w:uiPriority w:val="99"/>
+    <w:unhideWhenUsed/>
+    <w:rsid w:val="00070156"/>
+    <w:pPr>
+      <w:tabs>
+        <w:tab w:val="center" w:pos="4680"/>
+        <w:tab w:val="right" w:pos="9360"/>
+      </w:tabs>
+      <w:spacing w:after="0" w:line="240" w:lineRule="auto"/>
+    </w:pPr>
+  </w:style>
+  <w:style w:type="character" w:customStyle="1" w:styleId="FooterChar">
+    <w:name w:val="Footer Char"/>
+    <w:basedOn w:val="DefaultParagraphFont"/>
+    <w:link w:val="Footer"/>
+    <w:uiPriority w:val="99"/>
+    <w:rsid w:val="00070156"/>
+    <w:rPr>
+      <w:rFonts w:ascii="Calibri" w:hAnsi="Calibri"/>
+      <w:sz w:val="28"/>
+    </w:rPr>
+  </w:style>
 </w:styles>
 </file>
 
@@ -30139,7 +30910,6 @@
   <w:rsids>
     <w:rsidRoot w:val="00466042"/>
     <w:rsid w:val="00466042"/>
-    <w:rsid w:val="00E12161"/>
   </w:rsids>
   <m:mathPr>
     <m:mathFont m:val="Cambria Math"/>

</xml_diff>

<commit_message>
Added simulator demo resource file, added try catch inside jump simulator instruction to prevent exception when trying to convert a nonbinary value to binary.
</commit_message>
<xml_diff>
--- a/Documentatie.docx
+++ b/Documentatie.docx
@@ -5,7 +5,9 @@
     <w:sdt>
       <w:sdtPr>
         <w:rPr>
-          <w:lang w:val="ro-RO"/>
+          <w:rFonts w:ascii="Calibri" w:hAnsi="Calibri"/>
+          <w:sz w:val="28"/>
+          <w:lang w:val="ro-RO" w:eastAsia="ja-JP"/>
         </w:rPr>
         <w:id w:val="82510702"/>
         <w:docPartObj>
@@ -15,9 +17,7 @@
       </w:sdtPr>
       <w:sdtEndPr>
         <w:rPr>
-          <w:rFonts w:ascii="Calibri" w:hAnsi="Calibri"/>
           <w:color w:val="90C226" w:themeColor="accent1"/>
-          <w:sz w:val="28"/>
         </w:rPr>
       </w:sdtEndPr>
       <w:sdtContent>
@@ -4117,6 +4117,13 @@
     </w:sdt>
     <w:sdt>
       <w:sdtPr>
+        <w:rPr>
+          <w:rFonts w:ascii="Calibri" w:eastAsiaTheme="minorEastAsia" w:hAnsi="Calibri" w:cstheme="minorBidi"/>
+          <w:color w:val="auto"/>
+          <w:sz w:val="28"/>
+          <w:szCs w:val="22"/>
+          <w:lang w:eastAsia="ja-JP"/>
+        </w:rPr>
         <w:id w:val="1643469942"/>
         <w:docPartObj>
           <w:docPartGallery w:val="Table of Contents"/>
@@ -4125,14 +4132,9 @@
       </w:sdtPr>
       <w:sdtEndPr>
         <w:rPr>
-          <w:rFonts w:ascii="Calibri" w:eastAsiaTheme="minorEastAsia" w:hAnsi="Calibri" w:cstheme="minorBidi"/>
           <w:b/>
           <w:bCs/>
           <w:noProof/>
-          <w:color w:val="auto"/>
-          <w:sz w:val="28"/>
-          <w:szCs w:val="22"/>
-          <w:lang w:eastAsia="ja-JP"/>
         </w:rPr>
       </w:sdtEndPr>
       <w:sdtContent>
@@ -4744,169 +4746,7 @@
           <w:szCs w:val="28"/>
           <w:lang w:val="ro-RO"/>
         </w:rPr>
-        <w:t>MIPS (</w:t>
-      </w:r>
-      <w:proofErr w:type="spellStart"/>
-      <w:r>
-        <w:rPr>
-          <w:rFonts w:cs="Calibri"/>
-          <w:szCs w:val="28"/>
-          <w:lang w:val="ro-RO"/>
-        </w:rPr>
-        <w:t>Microprocessor</w:t>
-      </w:r>
-      <w:proofErr w:type="spellEnd"/>
-      <w:r>
-        <w:rPr>
-          <w:rFonts w:cs="Calibri"/>
-          <w:szCs w:val="28"/>
-          <w:lang w:val="ro-RO"/>
-        </w:rPr>
-        <w:t xml:space="preserve"> </w:t>
-      </w:r>
-      <w:proofErr w:type="spellStart"/>
-      <w:r>
-        <w:rPr>
-          <w:rFonts w:cs="Calibri"/>
-          <w:szCs w:val="28"/>
-          <w:lang w:val="ro-RO"/>
-        </w:rPr>
-        <w:t>without</w:t>
-      </w:r>
-      <w:proofErr w:type="spellEnd"/>
-      <w:r>
-        <w:rPr>
-          <w:rFonts w:cs="Calibri"/>
-          <w:szCs w:val="28"/>
-          <w:lang w:val="ro-RO"/>
-        </w:rPr>
-        <w:t xml:space="preserve"> </w:t>
-      </w:r>
-      <w:proofErr w:type="spellStart"/>
-      <w:r>
-        <w:rPr>
-          <w:rFonts w:cs="Calibri"/>
-          <w:szCs w:val="28"/>
-          <w:lang w:val="ro-RO"/>
-        </w:rPr>
-        <w:t>Interlocked</w:t>
-      </w:r>
-      <w:proofErr w:type="spellEnd"/>
-      <w:r>
-        <w:rPr>
-          <w:rFonts w:cs="Calibri"/>
-          <w:szCs w:val="28"/>
-          <w:lang w:val="ro-RO"/>
-        </w:rPr>
-        <w:t xml:space="preserve"> </w:t>
-      </w:r>
-      <w:proofErr w:type="spellStart"/>
-      <w:r>
-        <w:rPr>
-          <w:rFonts w:cs="Calibri"/>
-          <w:szCs w:val="28"/>
-          <w:lang w:val="ro-RO"/>
-        </w:rPr>
-        <w:t>Pipeline</w:t>
-      </w:r>
-      <w:proofErr w:type="spellEnd"/>
-      <w:r>
-        <w:rPr>
-          <w:rFonts w:cs="Calibri"/>
-          <w:szCs w:val="28"/>
-          <w:lang w:val="ro-RO"/>
-        </w:rPr>
-        <w:t xml:space="preserve"> </w:t>
-      </w:r>
-      <w:proofErr w:type="spellStart"/>
-      <w:r>
-        <w:rPr>
-          <w:rFonts w:cs="Calibri"/>
-          <w:szCs w:val="28"/>
-          <w:lang w:val="ro-RO"/>
-        </w:rPr>
-        <w:t>Stages</w:t>
-      </w:r>
-      <w:proofErr w:type="spellEnd"/>
-      <w:r>
-        <w:rPr>
-          <w:rFonts w:cs="Calibri"/>
-          <w:szCs w:val="28"/>
-          <w:lang w:val="ro-RO"/>
-        </w:rPr>
-        <w:t>) este un ISA (</w:t>
-      </w:r>
-      <w:proofErr w:type="spellStart"/>
-      <w:r>
-        <w:rPr>
-          <w:rFonts w:cs="Calibri"/>
-          <w:szCs w:val="28"/>
-          <w:lang w:val="ro-RO"/>
-        </w:rPr>
-        <w:t>instruction</w:t>
-      </w:r>
-      <w:proofErr w:type="spellEnd"/>
-      <w:r>
-        <w:rPr>
-          <w:rFonts w:cs="Calibri"/>
-          <w:szCs w:val="28"/>
-          <w:lang w:val="ro-RO"/>
-        </w:rPr>
-        <w:t xml:space="preserve"> set </w:t>
-      </w:r>
-      <w:proofErr w:type="spellStart"/>
-      <w:r>
-        <w:rPr>
-          <w:rFonts w:cs="Calibri"/>
-          <w:szCs w:val="28"/>
-          <w:lang w:val="ro-RO"/>
-        </w:rPr>
-        <w:t>architecture</w:t>
-      </w:r>
-      <w:proofErr w:type="spellEnd"/>
-      <w:r>
-        <w:rPr>
-          <w:rFonts w:cs="Calibri"/>
-          <w:szCs w:val="28"/>
-          <w:lang w:val="ro-RO"/>
-        </w:rPr>
-        <w:t>) pentru procesoare de tip RISC (</w:t>
-      </w:r>
-      <w:proofErr w:type="spellStart"/>
-      <w:r>
-        <w:rPr>
-          <w:rFonts w:cs="Calibri"/>
-          <w:szCs w:val="28"/>
-          <w:lang w:val="ro-RO"/>
-        </w:rPr>
-        <w:t>reduced</w:t>
-      </w:r>
-      <w:proofErr w:type="spellEnd"/>
-      <w:r>
-        <w:rPr>
-          <w:rFonts w:cs="Calibri"/>
-          <w:szCs w:val="28"/>
-          <w:lang w:val="ro-RO"/>
-        </w:rPr>
-        <w:t xml:space="preserve"> </w:t>
-      </w:r>
-      <w:proofErr w:type="spellStart"/>
-      <w:r>
-        <w:rPr>
-          <w:rFonts w:cs="Calibri"/>
-          <w:szCs w:val="28"/>
-          <w:lang w:val="ro-RO"/>
-        </w:rPr>
-        <w:t>instruction</w:t>
-      </w:r>
-      <w:proofErr w:type="spellEnd"/>
-      <w:r>
-        <w:rPr>
-          <w:rFonts w:cs="Calibri"/>
-          <w:szCs w:val="28"/>
-          <w:lang w:val="ro-RO"/>
-        </w:rPr>
-        <w:t xml:space="preserve"> set computer) dezvol</w:t>
+        <w:t>MIPS (Microprocessor without Interlocked Pipeline Stages) este un ISA (instruction set architecture) pentru procesoare de tip RISC (reduced instruction set computer) dezvol</w:t>
       </w:r>
       <w:r>
         <w:rPr>
@@ -4976,16 +4816,15 @@
           <w:lang w:val="ro-RO"/>
         </w:rPr>
         <w:tab/>
-        <w:t xml:space="preserve">Procesoarele MIPS sunt utilizate în sisteme </w:t>
+        <w:t>Procesoarele MIPS sunt utilizate în sisteme embedde</w:t>
       </w:r>
-      <w:proofErr w:type="spellStart"/>
       <w:r>
         <w:rPr>
           <w:rFonts w:cs="Calibri"/>
           <w:szCs w:val="28"/>
           <w:lang w:val="ro-RO"/>
         </w:rPr>
-        <w:t>embedde</w:t>
+        <w:t>d</w:t>
       </w:r>
       <w:r>
         <w:rPr>
@@ -4993,34 +4832,7 @@
           <w:szCs w:val="28"/>
           <w:lang w:val="ro-RO"/>
         </w:rPr>
-        <w:t>d</w:t>
-      </w:r>
-      <w:proofErr w:type="spellEnd"/>
-      <w:r>
-        <w:rPr>
-          <w:rFonts w:cs="Calibri"/>
-          <w:szCs w:val="28"/>
-          <w:lang w:val="ro-RO"/>
-        </w:rPr>
-        <w:t xml:space="preserve"> precum </w:t>
-      </w:r>
-      <w:proofErr w:type="spellStart"/>
-      <w:r>
-        <w:rPr>
-          <w:rFonts w:cs="Calibri"/>
-          <w:szCs w:val="28"/>
-          <w:lang w:val="ro-RO"/>
-        </w:rPr>
-        <w:t>routere</w:t>
-      </w:r>
-      <w:proofErr w:type="spellEnd"/>
-      <w:r>
-        <w:rPr>
-          <w:rFonts w:cs="Calibri"/>
-          <w:szCs w:val="28"/>
-          <w:lang w:val="ro-RO"/>
-        </w:rPr>
-        <w:t xml:space="preserve"> și gateway-uri. Inițial, MIPS a fost </w:t>
+        <w:t xml:space="preserve"> precum routere și gateway-uri. Inițial, MIPS a fost </w:t>
       </w:r>
       <w:r>
         <w:rPr>
@@ -5036,97 +4848,7 @@
           <w:szCs w:val="28"/>
           <w:lang w:val="ro-RO"/>
         </w:rPr>
-        <w:t xml:space="preserve"> în anii 1980 și 1990 ele fiind regăsite în calculatoare de uz personal, stații de lucru și servere utilizate de diverse firme. Mult console de jocuri din trecut precum </w:t>
-      </w:r>
-      <w:proofErr w:type="spellStart"/>
-      <w:r>
-        <w:rPr>
-          <w:rFonts w:cs="Calibri"/>
-          <w:szCs w:val="28"/>
-          <w:lang w:val="ro-RO"/>
-        </w:rPr>
-        <w:t>Nintendo</w:t>
-      </w:r>
-      <w:proofErr w:type="spellEnd"/>
-      <w:r>
-        <w:rPr>
-          <w:rFonts w:cs="Calibri"/>
-          <w:szCs w:val="28"/>
-          <w:lang w:val="ro-RO"/>
-        </w:rPr>
-        <w:t xml:space="preserve"> 64, Sony </w:t>
-      </w:r>
-      <w:proofErr w:type="spellStart"/>
-      <w:r>
-        <w:rPr>
-          <w:rFonts w:cs="Calibri"/>
-          <w:szCs w:val="28"/>
-          <w:lang w:val="ro-RO"/>
-        </w:rPr>
-        <w:t>PlayStation</w:t>
-      </w:r>
-      <w:proofErr w:type="spellEnd"/>
-      <w:r>
-        <w:rPr>
-          <w:rFonts w:cs="Calibri"/>
-          <w:szCs w:val="28"/>
-          <w:lang w:val="ro-RO"/>
-        </w:rPr>
-        <w:t xml:space="preserve">, Sony </w:t>
-      </w:r>
-      <w:proofErr w:type="spellStart"/>
-      <w:r>
-        <w:rPr>
-          <w:rFonts w:cs="Calibri"/>
-          <w:szCs w:val="28"/>
-          <w:lang w:val="ro-RO"/>
-        </w:rPr>
-        <w:t>Playstation</w:t>
-      </w:r>
-      <w:proofErr w:type="spellEnd"/>
-      <w:r>
-        <w:rPr>
-          <w:rFonts w:cs="Calibri"/>
-          <w:szCs w:val="28"/>
-          <w:lang w:val="ro-RO"/>
-        </w:rPr>
-        <w:t xml:space="preserve"> 2 și Sony </w:t>
-      </w:r>
-      <w:proofErr w:type="spellStart"/>
-      <w:r>
-        <w:rPr>
-          <w:rFonts w:cs="Calibri"/>
-          <w:szCs w:val="28"/>
-          <w:lang w:val="ro-RO"/>
-        </w:rPr>
-        <w:t>PlayStation</w:t>
-      </w:r>
-      <w:proofErr w:type="spellEnd"/>
-      <w:r>
-        <w:rPr>
-          <w:rFonts w:cs="Calibri"/>
-          <w:szCs w:val="28"/>
-          <w:lang w:val="ro-RO"/>
-        </w:rPr>
-        <w:t xml:space="preserve"> </w:t>
-      </w:r>
-      <w:proofErr w:type="spellStart"/>
-      <w:r>
-        <w:rPr>
-          <w:rFonts w:cs="Calibri"/>
-          <w:szCs w:val="28"/>
-          <w:lang w:val="ro-RO"/>
-        </w:rPr>
-        <w:t>Portable</w:t>
-      </w:r>
-      <w:proofErr w:type="spellEnd"/>
-      <w:r>
-        <w:rPr>
-          <w:rFonts w:cs="Calibri"/>
-          <w:szCs w:val="28"/>
-          <w:lang w:val="ro-RO"/>
-        </w:rPr>
-        <w:t xml:space="preserve"> folosesc procesoare MIPS. </w:t>
+        <w:t xml:space="preserve"> în anii 1980 și 1990 ele fiind regăsite în calculatoare de uz personal, stații de lucru și servere utilizate de diverse firme. Mult console de jocuri din trecut precum Nintendo 64, Sony PlayStation, Sony Playstation 2 și Sony PlayStation Portable folosesc procesoare MIPS. </w:t>
       </w:r>
     </w:p>
     <w:p>
@@ -6058,24 +5780,6 @@
           <w:lang w:val="ro-RO"/>
         </w:rPr>
       </w:pPr>
-    </w:p>
-    <w:p>
-      <w:pPr>
-        <w:rPr>
-          <w:rFonts w:cs="Calibri"/>
-          <w:szCs w:val="28"/>
-          <w:lang w:val="ro-RO"/>
-        </w:rPr>
-      </w:pPr>
-    </w:p>
-    <w:p>
-      <w:pPr>
-        <w:rPr>
-          <w:rFonts w:cs="Calibri"/>
-          <w:szCs w:val="28"/>
-          <w:lang w:val="ro-RO"/>
-        </w:rPr>
-      </w:pPr>
       <w:r>
         <w:rPr>
           <w:rFonts w:cs="Calibri"/>
@@ -6216,7 +5920,6 @@
               <w:rPr>
                 <w:noProof/>
               </w:rPr>
-              <w:lastRenderedPageBreak/>
               <w:t>Operation:</w:t>
             </w:r>
           </w:p>
@@ -6374,6 +6077,7 @@
           <w:szCs w:val="28"/>
           <w:lang w:val="ro-RO"/>
         </w:rPr>
+        <w:lastRenderedPageBreak/>
         <w:t>SUBU:</w:t>
       </w:r>
     </w:p>
@@ -7213,23 +6917,6 @@
           <w:szCs w:val="28"/>
           <w:lang w:val="ro-RO"/>
         </w:rPr>
-        <w:t>NOR:</w:t>
-      </w:r>
-    </w:p>
-    <w:p>
-      <w:pPr>
-        <w:rPr>
-          <w:rFonts w:cs="Calibri"/>
-          <w:szCs w:val="28"/>
-          <w:lang w:val="ro-RO"/>
-        </w:rPr>
-      </w:pPr>
-      <w:r>
-        <w:rPr>
-          <w:rFonts w:cs="Calibri"/>
-          <w:szCs w:val="28"/>
-          <w:lang w:val="ro-RO"/>
-        </w:rPr>
         <w:t>XOR:</w:t>
       </w:r>
     </w:p>
@@ -7594,7 +7281,6 @@
               <w:rPr>
                 <w:noProof/>
               </w:rPr>
-              <w:lastRenderedPageBreak/>
               <w:t>Description:</w:t>
             </w:r>
           </w:p>
@@ -7835,21 +7521,13 @@
           <w:lang w:val="ro-RO"/>
         </w:rPr>
       </w:pPr>
-    </w:p>
-    <w:p>
-      <w:pPr>
+      <w:r>
         <w:rPr>
           <w:rFonts w:cs="Calibri"/>
           <w:szCs w:val="28"/>
           <w:lang w:val="ro-RO"/>
         </w:rPr>
-      </w:pPr>
-      <w:r>
-        <w:rPr>
-          <w:rFonts w:cs="Calibri"/>
-          <w:szCs w:val="28"/>
-          <w:lang w:val="ro-RO"/>
-        </w:rPr>
+        <w:lastRenderedPageBreak/>
         <w:t>SHIFT RIGHT LOGICAL:</w:t>
       </w:r>
     </w:p>
@@ -8149,51 +7827,6 @@
           <w:lang w:val="ro-RO"/>
         </w:rPr>
       </w:pPr>
-    </w:p>
-    <w:p>
-      <w:pPr>
-        <w:rPr>
-          <w:rFonts w:cs="Calibri"/>
-          <w:szCs w:val="28"/>
-          <w:lang w:val="ro-RO"/>
-        </w:rPr>
-      </w:pPr>
-    </w:p>
-    <w:p>
-      <w:pPr>
-        <w:rPr>
-          <w:rFonts w:cs="Calibri"/>
-          <w:szCs w:val="28"/>
-          <w:lang w:val="ro-RO"/>
-        </w:rPr>
-      </w:pPr>
-    </w:p>
-    <w:p>
-      <w:pPr>
-        <w:rPr>
-          <w:rFonts w:cs="Calibri"/>
-          <w:szCs w:val="28"/>
-          <w:lang w:val="ro-RO"/>
-        </w:rPr>
-      </w:pPr>
-    </w:p>
-    <w:p>
-      <w:pPr>
-        <w:rPr>
-          <w:rFonts w:cs="Calibri"/>
-          <w:szCs w:val="28"/>
-          <w:lang w:val="ro-RO"/>
-        </w:rPr>
-      </w:pPr>
-    </w:p>
-    <w:p>
-      <w:pPr>
-        <w:rPr>
-          <w:rFonts w:cs="Calibri"/>
-          <w:szCs w:val="28"/>
-          <w:lang w:val="ro-RO"/>
-        </w:rPr>
-      </w:pPr>
       <w:r>
         <w:rPr>
           <w:rFonts w:cs="Calibri"/>
@@ -8512,15 +8145,6 @@
           <w:lang w:val="ro-RO"/>
         </w:rPr>
       </w:pPr>
-    </w:p>
-    <w:p>
-      <w:pPr>
-        <w:rPr>
-          <w:rFonts w:cs="Calibri"/>
-          <w:szCs w:val="28"/>
-          <w:lang w:val="ro-RO"/>
-        </w:rPr>
-      </w:pPr>
       <w:r>
         <w:rPr>
           <w:rFonts w:cs="Calibri"/>
@@ -8586,7 +8210,6 @@
               <w:rPr>
                 <w:noProof/>
               </w:rPr>
-              <w:lastRenderedPageBreak/>
               <w:t>Description:</w:t>
             </w:r>
           </w:p>
@@ -8819,15 +8442,6 @@
         </w:tc>
       </w:tr>
     </w:tbl>
-    <w:p>
-      <w:pPr>
-        <w:rPr>
-          <w:rFonts w:cs="Calibri"/>
-          <w:szCs w:val="28"/>
-          <w:lang w:val="ro-RO"/>
-        </w:rPr>
-      </w:pPr>
-    </w:p>
     <w:p>
       <w:pPr>
         <w:rPr>
@@ -9152,54 +8766,31 @@
           <w:lang w:val="ro-RO"/>
         </w:rPr>
       </w:pPr>
-      <w:r>
+    </w:p>
+    <w:p>
+      <w:pPr>
         <w:rPr>
           <w:rFonts w:cs="Calibri"/>
           <w:szCs w:val="28"/>
           <w:lang w:val="ro-RO"/>
         </w:rPr>
-        <w:t>SHIFT RIGH</w:t>
-      </w:r>
-      <w:r>
+      </w:pPr>
+    </w:p>
+    <w:p>
+      <w:pPr>
         <w:rPr>
           <w:rFonts w:cs="Calibri"/>
           <w:szCs w:val="28"/>
           <w:lang w:val="ro-RO"/>
         </w:rPr>
-        <w:t>T</w:t>
-      </w:r>
+      </w:pPr>
       <w:r>
         <w:rPr>
           <w:rFonts w:cs="Calibri"/>
           <w:szCs w:val="28"/>
           <w:lang w:val="ro-RO"/>
         </w:rPr>
-        <w:t xml:space="preserve"> ARITHMETIC VAR.:</w:t>
-      </w:r>
-    </w:p>
-    <w:p>
-      <w:pPr>
-        <w:rPr>
-          <w:rFonts w:cs="Calibri"/>
-          <w:szCs w:val="28"/>
-          <w:lang w:val="ro-RO"/>
-        </w:rPr>
-      </w:pPr>
-    </w:p>
-    <w:p>
-      <w:pPr>
-        <w:rPr>
-          <w:rFonts w:cs="Calibri"/>
-          <w:szCs w:val="28"/>
-          <w:lang w:val="ro-RO"/>
-        </w:rPr>
-      </w:pPr>
-      <w:r>
-        <w:rPr>
-          <w:rFonts w:cs="Calibri"/>
-          <w:szCs w:val="28"/>
-          <w:lang w:val="ro-RO"/>
-        </w:rPr>
+        <w:lastRenderedPageBreak/>
         <w:t>SET LESS THAN:</w:t>
       </w:r>
     </w:p>
@@ -9526,15 +9117,6 @@
           <w:lang w:val="ro-RO"/>
         </w:rPr>
       </w:pPr>
-    </w:p>
-    <w:p>
-      <w:pPr>
-        <w:rPr>
-          <w:rFonts w:cs="Calibri"/>
-          <w:szCs w:val="28"/>
-          <w:lang w:val="ro-RO"/>
-        </w:rPr>
-      </w:pPr>
       <w:r>
         <w:rPr>
           <w:rFonts w:cs="Calibri"/>
@@ -9861,15 +9443,6 @@
     </w:tbl>
     <w:p>
       <w:pPr>
-        <w:rPr>
-          <w:rFonts w:cs="Calibri"/>
-          <w:szCs w:val="28"/>
-          <w:lang w:val="ro-RO"/>
-        </w:rPr>
-      </w:pPr>
-    </w:p>
-    <w:p>
-      <w:pPr>
         <w:tabs>
           <w:tab w:val="left" w:pos="2578"/>
         </w:tabs>
@@ -10206,54 +9779,6 @@
     </w:tbl>
     <w:p>
       <w:pPr>
-        <w:tabs>
-          <w:tab w:val="left" w:pos="2578"/>
-        </w:tabs>
-        <w:rPr>
-          <w:rFonts w:cs="Calibri"/>
-          <w:szCs w:val="28"/>
-          <w:lang w:val="ro-RO"/>
-        </w:rPr>
-      </w:pPr>
-    </w:p>
-    <w:p>
-      <w:pPr>
-        <w:rPr>
-          <w:rFonts w:cs="Calibri"/>
-          <w:szCs w:val="28"/>
-          <w:lang w:val="ro-RO"/>
-        </w:rPr>
-      </w:pPr>
-    </w:p>
-    <w:p>
-      <w:pPr>
-        <w:rPr>
-          <w:rFonts w:cs="Calibri"/>
-          <w:szCs w:val="28"/>
-          <w:lang w:val="ro-RO"/>
-        </w:rPr>
-      </w:pPr>
-    </w:p>
-    <w:p>
-      <w:pPr>
-        <w:rPr>
-          <w:rFonts w:cs="Calibri"/>
-          <w:szCs w:val="28"/>
-          <w:lang w:val="ro-RO"/>
-        </w:rPr>
-      </w:pPr>
-    </w:p>
-    <w:p>
-      <w:pPr>
-        <w:rPr>
-          <w:rFonts w:cs="Calibri"/>
-          <w:szCs w:val="28"/>
-          <w:lang w:val="ro-RO"/>
-        </w:rPr>
-      </w:pPr>
-    </w:p>
-    <w:p>
-      <w:pPr>
         <w:rPr>
           <w:rFonts w:cs="Calibri"/>
           <w:szCs w:val="28"/>
@@ -10621,12 +10146,49 @@
           <w:lang w:val="ro-RO"/>
         </w:rPr>
       </w:pPr>
-      <w:r>
+    </w:p>
+    <w:p>
+      <w:pPr>
         <w:rPr>
           <w:rFonts w:cs="Calibri"/>
           <w:szCs w:val="28"/>
           <w:lang w:val="ro-RO"/>
         </w:rPr>
+      </w:pPr>
+    </w:p>
+    <w:p>
+      <w:pPr>
+        <w:rPr>
+          <w:rFonts w:cs="Calibri"/>
+          <w:szCs w:val="28"/>
+          <w:lang w:val="ro-RO"/>
+        </w:rPr>
+      </w:pPr>
+    </w:p>
+    <w:p>
+      <w:pPr>
+        <w:rPr>
+          <w:rFonts w:cs="Calibri"/>
+          <w:szCs w:val="28"/>
+          <w:lang w:val="ro-RO"/>
+        </w:rPr>
+      </w:pPr>
+    </w:p>
+    <w:p>
+      <w:pPr>
+        <w:rPr>
+          <w:rFonts w:cs="Calibri"/>
+          <w:szCs w:val="28"/>
+          <w:lang w:val="ro-RO"/>
+        </w:rPr>
+      </w:pPr>
+      <w:r>
+        <w:rPr>
+          <w:rFonts w:cs="Calibri"/>
+          <w:szCs w:val="28"/>
+          <w:lang w:val="ro-RO"/>
+        </w:rPr>
+        <w:lastRenderedPageBreak/>
         <w:t>DIVIDE:</w:t>
       </w:r>
     </w:p>
@@ -10912,15 +10474,6 @@
           <w:lang w:val="ro-RO"/>
         </w:rPr>
       </w:pPr>
-    </w:p>
-    <w:p>
-      <w:pPr>
-        <w:rPr>
-          <w:rFonts w:cs="Calibri"/>
-          <w:szCs w:val="28"/>
-          <w:lang w:val="ro-RO"/>
-        </w:rPr>
-      </w:pPr>
       <w:r>
         <w:rPr>
           <w:rFonts w:cs="Calibri"/>
@@ -10986,7 +10539,6 @@
               <w:rPr>
                 <w:noProof/>
               </w:rPr>
-              <w:lastRenderedPageBreak/>
               <w:t>Description:</w:t>
             </w:r>
           </w:p>
@@ -11219,33 +10771,6 @@
         </w:tc>
       </w:tr>
     </w:tbl>
-    <w:p>
-      <w:pPr>
-        <w:rPr>
-          <w:rFonts w:cs="Calibri"/>
-          <w:szCs w:val="28"/>
-          <w:lang w:val="ro-RO"/>
-        </w:rPr>
-      </w:pPr>
-    </w:p>
-    <w:p>
-      <w:pPr>
-        <w:rPr>
-          <w:rFonts w:cs="Calibri"/>
-          <w:szCs w:val="28"/>
-          <w:lang w:val="ro-RO"/>
-        </w:rPr>
-      </w:pPr>
-    </w:p>
-    <w:p>
-      <w:pPr>
-        <w:rPr>
-          <w:rFonts w:cs="Calibri"/>
-          <w:szCs w:val="28"/>
-          <w:lang w:val="ro-RO"/>
-        </w:rPr>
-      </w:pPr>
-    </w:p>
     <w:p>
       <w:pPr>
         <w:rPr>
@@ -11559,15 +11084,6 @@
           <w:lang w:val="ro-RO"/>
         </w:rPr>
       </w:pPr>
-    </w:p>
-    <w:p>
-      <w:pPr>
-        <w:rPr>
-          <w:rFonts w:cs="Calibri"/>
-          <w:szCs w:val="28"/>
-          <w:lang w:val="ro-RO"/>
-        </w:rPr>
-      </w:pPr>
       <w:r>
         <w:rPr>
           <w:rFonts w:cs="Calibri"/>
@@ -11867,15 +11383,6 @@
     </w:tbl>
     <w:p>
       <w:pPr>
-        <w:rPr>
-          <w:rFonts w:cs="Calibri"/>
-          <w:szCs w:val="28"/>
-          <w:lang w:val="ro-RO"/>
-        </w:rPr>
-      </w:pPr>
-    </w:p>
-    <w:p>
-      <w:pPr>
         <w:tabs>
           <w:tab w:val="left" w:pos="2649"/>
         </w:tabs>
@@ -11885,12 +11392,61 @@
           <w:lang w:val="ro-RO"/>
         </w:rPr>
       </w:pPr>
-      <w:r>
+    </w:p>
+    <w:p>
+      <w:pPr>
+        <w:tabs>
+          <w:tab w:val="left" w:pos="2649"/>
+        </w:tabs>
         <w:rPr>
           <w:rFonts w:cs="Calibri"/>
           <w:szCs w:val="28"/>
           <w:lang w:val="ro-RO"/>
         </w:rPr>
+      </w:pPr>
+    </w:p>
+    <w:p>
+      <w:pPr>
+        <w:tabs>
+          <w:tab w:val="left" w:pos="2649"/>
+        </w:tabs>
+        <w:rPr>
+          <w:rFonts w:cs="Calibri"/>
+          <w:szCs w:val="28"/>
+          <w:lang w:val="ro-RO"/>
+        </w:rPr>
+      </w:pPr>
+    </w:p>
+    <w:p>
+      <w:pPr>
+        <w:tabs>
+          <w:tab w:val="left" w:pos="2649"/>
+        </w:tabs>
+        <w:rPr>
+          <w:rFonts w:cs="Calibri"/>
+          <w:szCs w:val="28"/>
+          <w:lang w:val="ro-RO"/>
+        </w:rPr>
+      </w:pPr>
+    </w:p>
+    <w:p>
+      <w:pPr>
+        <w:tabs>
+          <w:tab w:val="left" w:pos="2649"/>
+        </w:tabs>
+        <w:rPr>
+          <w:rFonts w:cs="Calibri"/>
+          <w:szCs w:val="28"/>
+          <w:lang w:val="ro-RO"/>
+        </w:rPr>
+      </w:pPr>
+      <w:r>
+        <w:rPr>
+          <w:rFonts w:cs="Calibri"/>
+          <w:szCs w:val="28"/>
+          <w:lang w:val="ro-RO"/>
+        </w:rPr>
+        <w:lastRenderedPageBreak/>
         <w:t>MOVE FROM HI:</w:t>
       </w:r>
       <w:r>
@@ -12192,54 +11748,6 @@
     </w:tbl>
     <w:p>
       <w:pPr>
-        <w:tabs>
-          <w:tab w:val="left" w:pos="2649"/>
-        </w:tabs>
-        <w:rPr>
-          <w:rFonts w:cs="Calibri"/>
-          <w:szCs w:val="28"/>
-          <w:lang w:val="ro-RO"/>
-        </w:rPr>
-      </w:pPr>
-    </w:p>
-    <w:p>
-      <w:pPr>
-        <w:rPr>
-          <w:rFonts w:cs="Calibri"/>
-          <w:szCs w:val="28"/>
-          <w:lang w:val="ro-RO"/>
-        </w:rPr>
-      </w:pPr>
-    </w:p>
-    <w:p>
-      <w:pPr>
-        <w:rPr>
-          <w:rFonts w:cs="Calibri"/>
-          <w:szCs w:val="28"/>
-          <w:lang w:val="ro-RO"/>
-        </w:rPr>
-      </w:pPr>
-    </w:p>
-    <w:p>
-      <w:pPr>
-        <w:rPr>
-          <w:rFonts w:cs="Calibri"/>
-          <w:szCs w:val="28"/>
-          <w:lang w:val="ro-RO"/>
-        </w:rPr>
-      </w:pPr>
-    </w:p>
-    <w:p>
-      <w:pPr>
-        <w:rPr>
-          <w:rFonts w:cs="Calibri"/>
-          <w:szCs w:val="28"/>
-          <w:lang w:val="ro-RO"/>
-        </w:rPr>
-      </w:pPr>
-    </w:p>
-    <w:p>
-      <w:pPr>
         <w:rPr>
           <w:rFonts w:cs="Calibri"/>
           <w:szCs w:val="28"/>
@@ -12543,32 +12051,6 @@
         </w:tc>
       </w:tr>
     </w:tbl>
-    <w:p>
-      <w:pPr>
-        <w:rPr>
-          <w:rFonts w:cs="Calibri"/>
-          <w:szCs w:val="28"/>
-          <w:lang w:val="ro-RO"/>
-        </w:rPr>
-      </w:pPr>
-    </w:p>
-    <w:p>
-      <w:pPr>
-        <w:rPr>
-          <w:rFonts w:cs="Calibri"/>
-          <w:szCs w:val="28"/>
-          <w:lang w:val="ro-RO"/>
-        </w:rPr>
-      </w:pPr>
-      <w:r>
-        <w:rPr>
-          <w:rFonts w:cs="Calibri"/>
-          <w:szCs w:val="28"/>
-          <w:lang w:val="ro-RO"/>
-        </w:rPr>
-        <w:t>MOVE FROM CONTROL:</w:t>
-      </w:r>
-    </w:p>
     <w:p>
       <w:pPr>
         <w:rPr>
@@ -13071,12 +12553,63 @@
           <w:lang w:val="ro-RO"/>
         </w:rPr>
       </w:pPr>
-      <w:r>
+    </w:p>
+    <w:p>
+      <w:pPr>
+        <w:ind w:left="360"/>
         <w:rPr>
           <w:rFonts w:cs="Calibri"/>
           <w:szCs w:val="28"/>
           <w:lang w:val="ro-RO"/>
         </w:rPr>
+      </w:pPr>
+    </w:p>
+    <w:p>
+      <w:pPr>
+        <w:ind w:left="360"/>
+        <w:rPr>
+          <w:rFonts w:cs="Calibri"/>
+          <w:szCs w:val="28"/>
+          <w:lang w:val="ro-RO"/>
+        </w:rPr>
+      </w:pPr>
+    </w:p>
+    <w:p>
+      <w:pPr>
+        <w:ind w:left="360"/>
+        <w:rPr>
+          <w:rFonts w:cs="Calibri"/>
+          <w:szCs w:val="28"/>
+          <w:lang w:val="ro-RO"/>
+        </w:rPr>
+      </w:pPr>
+    </w:p>
+    <w:p>
+      <w:pPr>
+        <w:ind w:left="360"/>
+        <w:rPr>
+          <w:rFonts w:cs="Calibri"/>
+          <w:szCs w:val="28"/>
+          <w:lang w:val="ro-RO"/>
+        </w:rPr>
+      </w:pPr>
+    </w:p>
+    <w:p>
+      <w:pPr>
+        <w:ind w:left="360"/>
+        <w:rPr>
+          <w:rFonts w:cs="Calibri"/>
+          <w:szCs w:val="28"/>
+          <w:lang w:val="ro-RO"/>
+        </w:rPr>
+      </w:pPr>
+      <w:r>
+        <w:rPr>
+          <w:rFonts w:cs="Calibri"/>
+          <w:szCs w:val="28"/>
+          <w:lang w:val="ro-RO"/>
+        </w:rPr>
+        <w:lastRenderedPageBreak/>
         <w:t>ADDIU:</w:t>
       </w:r>
     </w:p>
@@ -13195,7 +12728,6 @@
               <w:rPr>
                 <w:noProof/>
               </w:rPr>
-              <w:lastRenderedPageBreak/>
               <w:t>Operation:</w:t>
             </w:r>
           </w:p>
@@ -14364,12 +13896,33 @@
           <w:lang w:val="ro-RO"/>
         </w:rPr>
       </w:pPr>
-      <w:r>
+    </w:p>
+    <w:p>
+      <w:pPr>
+        <w:ind w:left="360"/>
         <w:rPr>
           <w:rFonts w:cs="Calibri"/>
           <w:szCs w:val="28"/>
           <w:lang w:val="ro-RO"/>
         </w:rPr>
+      </w:pPr>
+    </w:p>
+    <w:p>
+      <w:pPr>
+        <w:ind w:left="360"/>
+        <w:rPr>
+          <w:rFonts w:cs="Calibri"/>
+          <w:szCs w:val="28"/>
+          <w:lang w:val="ro-RO"/>
+        </w:rPr>
+      </w:pPr>
+      <w:r>
+        <w:rPr>
+          <w:rFonts w:cs="Calibri"/>
+          <w:szCs w:val="28"/>
+          <w:lang w:val="ro-RO"/>
+        </w:rPr>
+        <w:lastRenderedPageBreak/>
         <w:t>SET LESS THAN IMMEDIATE:</w:t>
       </w:r>
     </w:p>
@@ -14803,7 +14356,6 @@
               <w:rPr>
                 <w:noProof/>
               </w:rPr>
-              <w:lastRenderedPageBreak/>
               <w:t>Description:</w:t>
             </w:r>
           </w:p>
@@ -16043,62 +15595,7 @@
           <w:szCs w:val="28"/>
           <w:lang w:val="ro-RO"/>
         </w:rPr>
-        <w:t>LOAD BYTE UNSIGNED:</w:t>
-      </w:r>
-    </w:p>
-    <w:p>
-      <w:pPr>
-        <w:ind w:left="360"/>
-        <w:rPr>
-          <w:rFonts w:cs="Calibri"/>
-          <w:szCs w:val="28"/>
-          <w:lang w:val="ro-RO"/>
-        </w:rPr>
-      </w:pPr>
-      <w:r>
-        <w:rPr>
-          <w:rFonts w:cs="Calibri"/>
-          <w:szCs w:val="28"/>
-          <w:lang w:val="ro-RO"/>
-        </w:rPr>
-        <w:t>LOAD HALFWORD:</w:t>
-      </w:r>
-      <w:bookmarkStart w:id="3" w:name="_GoBack"/>
-      <w:bookmarkEnd w:id="3"/>
-    </w:p>
-    <w:p>
-      <w:pPr>
-        <w:ind w:left="360"/>
-        <w:rPr>
-          <w:rFonts w:cs="Calibri"/>
-          <w:szCs w:val="28"/>
-          <w:lang w:val="ro-RO"/>
-        </w:rPr>
-      </w:pPr>
-      <w:r>
-        <w:rPr>
-          <w:rFonts w:cs="Calibri"/>
-          <w:szCs w:val="28"/>
-          <w:lang w:val="ro-RO"/>
-        </w:rPr>
-        <w:t>LOAD HALFWORD UNSINGED:</w:t>
-      </w:r>
-    </w:p>
-    <w:p>
-      <w:pPr>
-        <w:ind w:left="360"/>
-        <w:rPr>
-          <w:rFonts w:cs="Calibri"/>
-          <w:szCs w:val="28"/>
-          <w:lang w:val="ro-RO"/>
-        </w:rPr>
-      </w:pPr>
-      <w:r>
-        <w:rPr>
-          <w:rFonts w:cs="Calibri"/>
-          <w:szCs w:val="28"/>
-          <w:lang w:val="ro-RO"/>
-        </w:rPr>
+        <w:lastRenderedPageBreak/>
         <w:t>LOAD UPPER IMMEDIATE:</w:t>
       </w:r>
     </w:p>
@@ -16158,7 +15655,6 @@
               <w:rPr>
                 <w:noProof/>
               </w:rPr>
-              <w:lastRenderedPageBreak/>
               <w:t>Description:</w:t>
             </w:r>
           </w:p>
@@ -17052,24 +16548,6 @@
           <w:szCs w:val="28"/>
           <w:lang w:val="ro-RO"/>
         </w:rPr>
-        <w:t>STORE HALFWORD:</w:t>
-      </w:r>
-    </w:p>
-    <w:p>
-      <w:pPr>
-        <w:ind w:left="360"/>
-        <w:rPr>
-          <w:rFonts w:cs="Calibri"/>
-          <w:szCs w:val="28"/>
-          <w:lang w:val="ro-RO"/>
-        </w:rPr>
-      </w:pPr>
-      <w:r>
-        <w:rPr>
-          <w:rFonts w:cs="Calibri"/>
-          <w:szCs w:val="28"/>
-          <w:lang w:val="ro-RO"/>
-        </w:rPr>
         <w:t>STORE WORD:</w:t>
       </w:r>
     </w:p>
@@ -17370,14 +16848,16 @@
           <w:lang w:val="ro-RO"/>
         </w:rPr>
       </w:pPr>
-      <w:r>
+    </w:p>
+    <w:p>
+      <w:pPr>
+        <w:ind w:left="360"/>
         <w:rPr>
           <w:rFonts w:cs="Calibri"/>
           <w:szCs w:val="28"/>
           <w:lang w:val="ro-RO"/>
         </w:rPr>
-        <w:t>LOAD FP SINGLE:</w:t>
-      </w:r>
+      </w:pPr>
     </w:p>
     <w:p>
       <w:pPr>
@@ -17388,50 +16868,16 @@
           <w:lang w:val="ro-RO"/>
         </w:rPr>
       </w:pPr>
-      <w:r>
+    </w:p>
+    <w:p>
+      <w:pPr>
+        <w:ind w:left="360"/>
         <w:rPr>
           <w:rFonts w:cs="Calibri"/>
           <w:szCs w:val="28"/>
           <w:lang w:val="ro-RO"/>
         </w:rPr>
-        <w:t>LOAD FP DOULBE:</w:t>
-      </w:r>
-    </w:p>
-    <w:p>
-      <w:pPr>
-        <w:ind w:left="360"/>
-        <w:rPr>
-          <w:rFonts w:cs="Calibri"/>
-          <w:szCs w:val="28"/>
-          <w:lang w:val="ro-RO"/>
-        </w:rPr>
-      </w:pPr>
-      <w:r>
-        <w:rPr>
-          <w:rFonts w:cs="Calibri"/>
-          <w:szCs w:val="28"/>
-          <w:lang w:val="ro-RO"/>
-        </w:rPr>
-        <w:t>STORE FP SINGLE:</w:t>
-      </w:r>
-    </w:p>
-    <w:p>
-      <w:pPr>
-        <w:ind w:left="360"/>
-        <w:rPr>
-          <w:rFonts w:cs="Calibri"/>
-          <w:szCs w:val="28"/>
-          <w:lang w:val="ro-RO"/>
-        </w:rPr>
-      </w:pPr>
-      <w:r>
-        <w:rPr>
-          <w:rFonts w:cs="Calibri"/>
-          <w:szCs w:val="28"/>
-          <w:lang w:val="ro-RO"/>
-        </w:rPr>
-        <w:t>STORE FP DOUBLE:</w:t>
-      </w:r>
+      </w:pPr>
     </w:p>
     <w:p>
       <w:pPr>
@@ -17973,7 +17419,7 @@
                 <w:szCs w:val="24"/>
               </w:rPr>
             </w:pPr>
-            <w:bookmarkStart w:id="4" w:name="_Hlk502256535"/>
+            <w:bookmarkStart w:id="3" w:name="_Hlk502256535"/>
             <w:r>
               <w:rPr>
                 <w:noProof/>
@@ -18256,7 +17702,6 @@
           </w:p>
         </w:tc>
       </w:tr>
-      <w:bookmarkEnd w:id="4"/>
     </w:tbl>
     <w:p>
       <w:pPr>
@@ -18267,6 +17712,9 @@
           <w:lang w:val="ro-RO"/>
         </w:rPr>
       </w:pPr>
+      <w:bookmarkStart w:id="4" w:name="_GoBack"/>
+      <w:bookmarkEnd w:id="3"/>
+      <w:bookmarkEnd w:id="4"/>
     </w:p>
     <w:p>
       <w:pPr>
@@ -25798,20 +25246,12 @@
         </w:rPr>
       </w:pPr>
       <w:bookmarkStart w:id="6" w:name="_Toc502260999"/>
-      <w:proofErr w:type="spellStart"/>
       <w:r>
         <w:rPr>
           <w:lang w:val="ro-RO"/>
         </w:rPr>
         <w:lastRenderedPageBreak/>
-        <w:t>Regiștrii</w:t>
-      </w:r>
-      <w:proofErr w:type="spellEnd"/>
-      <w:r>
-        <w:rPr>
-          <w:lang w:val="ro-RO"/>
-        </w:rPr>
-        <w:t xml:space="preserve"> procesorului</w:t>
+        <w:t>Regiștrii procesorului</w:t>
       </w:r>
       <w:bookmarkEnd w:id="6"/>
     </w:p>
@@ -25833,21 +25273,7 @@
           <w:lang w:val="ro-RO"/>
         </w:rPr>
         <w:tab/>
-        <w:t xml:space="preserve">Următorul table prezintă </w:t>
-      </w:r>
-      <w:proofErr w:type="spellStart"/>
-      <w:r>
-        <w:rPr>
-          <w:lang w:val="ro-RO"/>
-        </w:rPr>
-        <w:t>regiștrii</w:t>
-      </w:r>
-      <w:proofErr w:type="spellEnd"/>
-      <w:r>
-        <w:rPr>
-          <w:lang w:val="ro-RO"/>
-        </w:rPr>
-        <w:t xml:space="preserve"> disponibili procesorului MIPS32.</w:t>
+        <w:t>Următorul table prezintă regiștrii disponibili procesorului MIPS32.</w:t>
       </w:r>
     </w:p>
     <w:tbl>
@@ -27638,56 +27064,18 @@
         </w:rPr>
         <w:t xml:space="preserve">Controale suplimentare: </w:t>
       </w:r>
-      <w:proofErr w:type="spellStart"/>
       <w:r>
         <w:rPr>
           <w:lang w:val="ro-RO"/>
         </w:rPr>
-        <w:t>RichTextBoxEx</w:t>
+        <w:t xml:space="preserve">RichTextBoxEx </w:t>
       </w:r>
-      <w:proofErr w:type="spellEnd"/>
       <w:r>
         <w:rPr>
           <w:lang w:val="ro-RO"/>
         </w:rPr>
-        <w:t xml:space="preserve"> </w:t>
+        <w:t>by Dino Chiesa</w:t>
       </w:r>
-      <w:proofErr w:type="spellStart"/>
-      <w:r>
-        <w:rPr>
-          <w:lang w:val="ro-RO"/>
-        </w:rPr>
-        <w:t>by</w:t>
-      </w:r>
-      <w:proofErr w:type="spellEnd"/>
-      <w:r>
-        <w:rPr>
-          <w:lang w:val="ro-RO"/>
-        </w:rPr>
-        <w:t xml:space="preserve"> </w:t>
-      </w:r>
-      <w:proofErr w:type="spellStart"/>
-      <w:r>
-        <w:rPr>
-          <w:lang w:val="ro-RO"/>
-        </w:rPr>
-        <w:t>Dino</w:t>
-      </w:r>
-      <w:proofErr w:type="spellEnd"/>
-      <w:r>
-        <w:rPr>
-          <w:lang w:val="ro-RO"/>
-        </w:rPr>
-        <w:t xml:space="preserve"> </w:t>
-      </w:r>
-      <w:proofErr w:type="spellStart"/>
-      <w:r>
-        <w:rPr>
-          <w:lang w:val="ro-RO"/>
-        </w:rPr>
-        <w:t>Chiesa</w:t>
-      </w:r>
-      <w:proofErr w:type="spellEnd"/>
     </w:p>
     <w:p>
       <w:pPr>
@@ -27940,10 +27328,10 @@
           <w:lang w:val="ro-RO"/>
         </w:rPr>
         <w:drawing>
-          <wp:inline distT="0" distB="0" distL="0" distR="0" wp14:anchorId="44548831" wp14:editId="414FA009">
-            <wp:extent cx="5937885" cy="2912745"/>
-            <wp:effectExtent l="0" t="0" r="5715" b="1905"/>
-            <wp:docPr id="33" name="Picture 33" descr="C:\Users\TGeorge\Dropbox\SOC\MIPS32\Capture1.PNG"/>
+          <wp:inline distT="0" distB="0" distL="0" distR="0" wp14:anchorId="44548831" wp14:editId="5BAF7D07">
+            <wp:extent cx="5508887" cy="2912745"/>
+            <wp:effectExtent l="0" t="0" r="0" b="1905"/>
+            <wp:docPr id="33" name="Picture 33"/>
             <wp:cNvGraphicFramePr>
               <a:graphicFrameLocks xmlns:a="http://schemas.openxmlformats.org/drawingml/2006/main" noChangeAspect="1"/>
             </wp:cNvGraphicFramePr>
@@ -27964,7 +27352,6 @@
                         </a:ext>
                       </a:extLst>
                     </a:blip>
-                    <a:srcRect/>
                     <a:stretch>
                       <a:fillRect/>
                     </a:stretch>
@@ -27972,7 +27359,7 @@
                   <pic:spPr bwMode="auto">
                     <a:xfrm>
                       <a:off x="0" y="0"/>
-                      <a:ext cx="5937885" cy="2912745"/>
+                      <a:ext cx="5508887" cy="2912745"/>
                     </a:xfrm>
                     <a:prstGeom prst="rect">
                       <a:avLst/>
@@ -28103,19 +27490,11 @@
           <w:lang w:val="ro-RO"/>
         </w:rPr>
       </w:pPr>
-      <w:proofErr w:type="spellStart"/>
       <w:r>
         <w:rPr>
           <w:lang w:val="ro-RO"/>
         </w:rPr>
-        <w:t>Save</w:t>
-      </w:r>
-      <w:proofErr w:type="spellEnd"/>
-      <w:r>
-        <w:rPr>
-          <w:lang w:val="ro-RO"/>
-        </w:rPr>
-        <w:t xml:space="preserve"> – buton pentru salvarea în fișier a codului utilizator sau mașină</w:t>
+        <w:t>Save – buton pentru salvarea în fișier a codului utilizator sau mașină</w:t>
       </w:r>
     </w:p>
     <w:p>
@@ -28129,19 +27508,11 @@
           <w:lang w:val="ro-RO"/>
         </w:rPr>
       </w:pPr>
-      <w:proofErr w:type="spellStart"/>
       <w:r>
         <w:rPr>
           <w:lang w:val="ro-RO"/>
         </w:rPr>
-        <w:t>Load</w:t>
-      </w:r>
-      <w:proofErr w:type="spellEnd"/>
-      <w:r>
-        <w:rPr>
-          <w:lang w:val="ro-RO"/>
-        </w:rPr>
-        <w:t xml:space="preserve"> – buton pentru încărcarea din fișier a</w:t>
+        <w:t>Load – buton pentru încărcarea din fișier a</w:t>
       </w:r>
       <w:r>
         <w:rPr>
@@ -28167,19 +27538,11 @@
           <w:lang w:val="ro-RO"/>
         </w:rPr>
       </w:pPr>
-      <w:proofErr w:type="spellStart"/>
       <w:r>
         <w:rPr>
           <w:lang w:val="ro-RO"/>
         </w:rPr>
-        <w:t>Assemble</w:t>
-      </w:r>
-      <w:proofErr w:type="spellEnd"/>
-      <w:r>
-        <w:rPr>
-          <w:lang w:val="ro-RO"/>
-        </w:rPr>
-        <w:t xml:space="preserve"> – buton pentru asamblarea codului utilizator în cod mașină</w:t>
+        <w:t>Assemble – buton pentru asamblarea codului utilizator în cod mașină</w:t>
       </w:r>
     </w:p>
     <w:p>
@@ -28193,6 +27556,24 @@
           <w:lang w:val="ro-RO"/>
         </w:rPr>
       </w:pPr>
+      <w:r>
+        <w:rPr>
+          <w:lang w:val="ro-RO"/>
+        </w:rPr>
+        <w:t>Simulate – buton pentru pornirea simulatorului</w:t>
+      </w:r>
+    </w:p>
+    <w:p>
+      <w:pPr>
+        <w:pStyle w:val="ListParagraph"/>
+        <w:numPr>
+          <w:ilvl w:val="1"/>
+          <w:numId w:val="5"/>
+        </w:numPr>
+        <w:rPr>
+          <w:lang w:val="ro-RO"/>
+        </w:rPr>
+      </w:pPr>
       <w:proofErr w:type="spellStart"/>
       <w:r>
         <w:rPr>
@@ -28205,14 +27586,17 @@
         <w:rPr>
           <w:lang w:val="ro-RO"/>
         </w:rPr>
-        <w:t xml:space="preserve"> – buton pentru afișarea </w:t>
+        <w:t xml:space="preserve"> – buton pentru afișarea informațiilor despre autor</w:t>
       </w:r>
-      <w:r>
-        <w:rPr>
-          <w:lang w:val="ro-RO"/>
-        </w:rPr>
-        <w:t>informațiilor despre autor</w:t>
-      </w:r>
+    </w:p>
+    <w:p>
+      <w:pPr>
+        <w:pStyle w:val="ListParagraph"/>
+        <w:ind w:left="1800"/>
+        <w:rPr>
+          <w:lang w:val="ro-RO"/>
+        </w:rPr>
+      </w:pPr>
     </w:p>
     <w:p>
       <w:pPr>
@@ -28243,7 +27627,6 @@
         <w:rPr>
           <w:lang w:val="ro-RO"/>
         </w:rPr>
-        <w:lastRenderedPageBreak/>
         <w:t>Exemplu de utilizare</w:t>
       </w:r>
     </w:p>
@@ -28475,21 +27858,7 @@
         <w:rPr>
           <w:lang w:val="ro-RO"/>
         </w:rPr>
-        <w:t xml:space="preserve">Numele </w:t>
-      </w:r>
-      <w:proofErr w:type="spellStart"/>
-      <w:r>
-        <w:rPr>
-          <w:lang w:val="ro-RO"/>
-        </w:rPr>
-        <w:t>regiștrilor</w:t>
-      </w:r>
-      <w:proofErr w:type="spellEnd"/>
-      <w:r>
-        <w:rPr>
-          <w:lang w:val="ro-RO"/>
-        </w:rPr>
-        <w:t xml:space="preserve"> trebuie prefixat cu „$”</w:t>
+        <w:t>Numele regiștrilor trebuie prefixat cu „$”</w:t>
       </w:r>
     </w:p>
     <w:p>
@@ -28507,7 +27876,31 @@
         <w:rPr>
           <w:lang w:val="ro-RO"/>
         </w:rPr>
-        <w:t xml:space="preserve">Adresele de salt si </w:t>
+        <w:t>Adresele de salt</w:t>
+      </w:r>
+      <w:r>
+        <w:rPr>
+          <w:lang w:val="ro-RO"/>
+        </w:rPr>
+        <w:t>, valori imediate</w:t>
+      </w:r>
+      <w:r>
+        <w:rPr>
+          <w:lang w:val="ro-RO"/>
+        </w:rPr>
+        <w:t xml:space="preserve"> </w:t>
+      </w:r>
+      <w:r>
+        <w:rPr>
+          <w:lang w:val="ro-RO"/>
+        </w:rPr>
+        <w:t>ș</w:t>
+      </w:r>
+      <w:r>
+        <w:rPr>
+          <w:lang w:val="ro-RO"/>
+        </w:rPr>
+        <w:t xml:space="preserve">i </w:t>
       </w:r>
       <w:proofErr w:type="spellStart"/>
       <w:r>
@@ -28521,7 +27914,31 @@
         <w:rPr>
           <w:lang w:val="ro-RO"/>
         </w:rPr>
-        <w:t xml:space="preserve"> trebuie introduse in valori hexazecimale prefixate de „0x”</w:t>
+        <w:t xml:space="preserve"> trebuie introduse </w:t>
+      </w:r>
+      <w:r>
+        <w:rPr>
+          <w:lang w:val="ro-RO"/>
+        </w:rPr>
+        <w:t>î</w:t>
+      </w:r>
+      <w:r>
+        <w:rPr>
+          <w:lang w:val="ro-RO"/>
+        </w:rPr>
+        <w:t>n</w:t>
+      </w:r>
+      <w:r>
+        <w:rPr>
+          <w:lang w:val="ro-RO"/>
+        </w:rPr>
+        <w:t xml:space="preserve"> </w:t>
+      </w:r>
+      <w:r>
+        <w:rPr>
+          <w:lang w:val="ro-RO"/>
+        </w:rPr>
+        <w:t>hexazecimal prefixate de „0x”</w:t>
       </w:r>
     </w:p>
     <w:p>
@@ -28541,14 +27958,6 @@
         </w:rPr>
         <w:t>Se permit spații multiple între parametrii instrucțiunii dar nu și între caracterele care alcătuiesc parametrul în sine</w:t>
       </w:r>
-    </w:p>
-    <w:p>
-      <w:pPr>
-        <w:ind w:firstLine="360"/>
-        <w:rPr>
-          <w:lang w:val="ro-RO"/>
-        </w:rPr>
-      </w:pPr>
     </w:p>
     <w:p>
       <w:pPr>
@@ -28902,6 +28311,438 @@
     </w:p>
     <w:p>
       <w:pPr>
+        <w:pStyle w:val="ListParagraph"/>
+        <w:rPr>
+          <w:lang w:val="ro-RO"/>
+        </w:rPr>
+      </w:pPr>
+    </w:p>
+    <w:p>
+      <w:pPr>
+        <w:pStyle w:val="ListParagraph"/>
+        <w:numPr>
+          <w:ilvl w:val="0"/>
+          <w:numId w:val="6"/>
+        </w:numPr>
+        <w:rPr>
+          <w:lang w:val="ro-RO"/>
+        </w:rPr>
+      </w:pPr>
+      <w:r>
+        <w:rPr>
+          <w:lang w:val="ro-RO"/>
+        </w:rPr>
+        <w:lastRenderedPageBreak/>
+        <w:t>Simulatorul</w:t>
+      </w:r>
+    </w:p>
+    <w:p>
+      <w:pPr>
+        <w:pStyle w:val="ListParagraph"/>
+        <w:rPr>
+          <w:lang w:val="ro-RO"/>
+        </w:rPr>
+      </w:pPr>
+    </w:p>
+    <w:p>
+      <w:pPr>
+        <w:pStyle w:val="ListParagraph"/>
+        <w:rPr>
+          <w:lang w:val="ro-RO"/>
+        </w:rPr>
+      </w:pPr>
+      <w:r>
+        <w:rPr>
+          <w:lang w:val="ro-RO"/>
+        </w:rPr>
+        <w:t>Efectul instrucțiunilor scrise se pot viziona pe simulator:</w:t>
+      </w:r>
+    </w:p>
+    <w:p>
+      <w:pPr>
+        <w:pStyle w:val="ListParagraph"/>
+        <w:rPr>
+          <w:lang w:val="ro-RO"/>
+        </w:rPr>
+      </w:pPr>
+      <w:r>
+        <w:rPr>
+          <w:noProof/>
+          <w:lang w:val="ro-RO"/>
+        </w:rPr>
+        <w:drawing>
+          <wp:anchor distT="0" distB="0" distL="114300" distR="114300" simplePos="0" relativeHeight="251664384" behindDoc="0" locked="0" layoutInCell="1" allowOverlap="1" wp14:anchorId="33B6AA2C" wp14:editId="6E97BEDD">
+            <wp:simplePos x="0" y="0"/>
+            <wp:positionH relativeFrom="margin">
+              <wp:align>right</wp:align>
+            </wp:positionH>
+            <wp:positionV relativeFrom="paragraph">
+              <wp:posOffset>68580</wp:posOffset>
+            </wp:positionV>
+            <wp:extent cx="5934075" cy="3314700"/>
+            <wp:effectExtent l="0" t="0" r="9525" b="0"/>
+            <wp:wrapNone/>
+            <wp:docPr id="11" name="Picture 11" descr="C:\Users\TGeorge\Dropbox\SOC\MIPS32\simulator.PNG"/>
+            <wp:cNvGraphicFramePr>
+              <a:graphicFrameLocks xmlns:a="http://schemas.openxmlformats.org/drawingml/2006/main" noChangeAspect="1"/>
+            </wp:cNvGraphicFramePr>
+            <a:graphic xmlns:a="http://schemas.openxmlformats.org/drawingml/2006/main">
+              <a:graphicData uri="http://schemas.openxmlformats.org/drawingml/2006/picture">
+                <pic:pic xmlns:pic="http://schemas.openxmlformats.org/drawingml/2006/picture">
+                  <pic:nvPicPr>
+                    <pic:cNvPr id="0" name="Picture 1" descr="C:\Users\TGeorge\Dropbox\SOC\MIPS32\simulator.PNG"/>
+                    <pic:cNvPicPr>
+                      <a:picLocks noChangeAspect="1" noChangeArrowheads="1"/>
+                    </pic:cNvPicPr>
+                  </pic:nvPicPr>
+                  <pic:blipFill>
+                    <a:blip r:embed="rId11">
+                      <a:extLst>
+                        <a:ext uri="{28A0092B-C50C-407E-A947-70E740481C1C}">
+                          <a14:useLocalDpi xmlns:a14="http://schemas.microsoft.com/office/drawing/2010/main" val="0"/>
+                        </a:ext>
+                      </a:extLst>
+                    </a:blip>
+                    <a:srcRect/>
+                    <a:stretch>
+                      <a:fillRect/>
+                    </a:stretch>
+                  </pic:blipFill>
+                  <pic:spPr bwMode="auto">
+                    <a:xfrm>
+                      <a:off x="0" y="0"/>
+                      <a:ext cx="5934075" cy="3314700"/>
+                    </a:xfrm>
+                    <a:prstGeom prst="rect">
+                      <a:avLst/>
+                    </a:prstGeom>
+                    <a:noFill/>
+                    <a:ln>
+                      <a:noFill/>
+                    </a:ln>
+                  </pic:spPr>
+                </pic:pic>
+              </a:graphicData>
+            </a:graphic>
+          </wp:anchor>
+        </w:drawing>
+      </w:r>
+    </w:p>
+    <w:p>
+      <w:pPr>
+        <w:pStyle w:val="ListParagraph"/>
+        <w:rPr>
+          <w:lang w:val="ro-RO"/>
+        </w:rPr>
+      </w:pPr>
+    </w:p>
+    <w:p>
+      <w:pPr>
+        <w:pStyle w:val="ListParagraph"/>
+        <w:rPr>
+          <w:lang w:val="ro-RO"/>
+        </w:rPr>
+      </w:pPr>
+    </w:p>
+    <w:p>
+      <w:pPr>
+        <w:pStyle w:val="ListParagraph"/>
+        <w:rPr>
+          <w:lang w:val="ro-RO"/>
+        </w:rPr>
+      </w:pPr>
+    </w:p>
+    <w:p>
+      <w:pPr>
+        <w:pStyle w:val="ListParagraph"/>
+        <w:rPr>
+          <w:lang w:val="ro-RO"/>
+        </w:rPr>
+      </w:pPr>
+    </w:p>
+    <w:p>
+      <w:pPr>
+        <w:pStyle w:val="ListParagraph"/>
+        <w:rPr>
+          <w:lang w:val="ro-RO"/>
+        </w:rPr>
+      </w:pPr>
+    </w:p>
+    <w:p>
+      <w:pPr>
+        <w:pStyle w:val="ListParagraph"/>
+        <w:rPr>
+          <w:lang w:val="ro-RO"/>
+        </w:rPr>
+      </w:pPr>
+    </w:p>
+    <w:p>
+      <w:pPr>
+        <w:pStyle w:val="ListParagraph"/>
+        <w:rPr>
+          <w:lang w:val="ro-RO"/>
+        </w:rPr>
+      </w:pPr>
+    </w:p>
+    <w:p>
+      <w:pPr>
+        <w:pStyle w:val="ListParagraph"/>
+        <w:rPr>
+          <w:lang w:val="ro-RO"/>
+        </w:rPr>
+      </w:pPr>
+    </w:p>
+    <w:p>
+      <w:pPr>
+        <w:pStyle w:val="ListParagraph"/>
+        <w:rPr>
+          <w:lang w:val="ro-RO"/>
+        </w:rPr>
+      </w:pPr>
+    </w:p>
+    <w:p>
+      <w:pPr>
+        <w:pStyle w:val="ListParagraph"/>
+        <w:rPr>
+          <w:lang w:val="ro-RO"/>
+        </w:rPr>
+      </w:pPr>
+    </w:p>
+    <w:p>
+      <w:pPr>
+        <w:pStyle w:val="ListParagraph"/>
+        <w:rPr>
+          <w:lang w:val="ro-RO"/>
+        </w:rPr>
+      </w:pPr>
+    </w:p>
+    <w:p>
+      <w:pPr>
+        <w:pStyle w:val="ListParagraph"/>
+        <w:rPr>
+          <w:lang w:val="ro-RO"/>
+        </w:rPr>
+      </w:pPr>
+    </w:p>
+    <w:p>
+      <w:pPr>
+        <w:pStyle w:val="ListParagraph"/>
+        <w:rPr>
+          <w:lang w:val="ro-RO"/>
+        </w:rPr>
+      </w:pPr>
+    </w:p>
+    <w:p>
+      <w:pPr>
+        <w:pStyle w:val="ListParagraph"/>
+        <w:rPr>
+          <w:lang w:val="ro-RO"/>
+        </w:rPr>
+      </w:pPr>
+    </w:p>
+    <w:p>
+      <w:pPr>
+        <w:pStyle w:val="ListParagraph"/>
+        <w:rPr>
+          <w:lang w:val="ro-RO"/>
+        </w:rPr>
+      </w:pPr>
+    </w:p>
+    <w:p>
+      <w:pPr>
+        <w:pStyle w:val="ListParagraph"/>
+        <w:ind w:left="360" w:firstLine="360"/>
+        <w:rPr>
+          <w:lang w:val="ro-RO"/>
+        </w:rPr>
+      </w:pPr>
+      <w:r>
+        <w:rPr>
+          <w:lang w:val="ro-RO"/>
+        </w:rPr>
+        <w:t xml:space="preserve">Instrucțiunea ce urmează a fi prelucrată este colorată cu roșu și se va executa </w:t>
+      </w:r>
+      <w:r>
+        <w:rPr>
+          <w:lang w:val="ro-RO"/>
+        </w:rPr>
+        <w:t xml:space="preserve">în momentul apăsării butonului ”Execute </w:t>
+      </w:r>
+      <w:proofErr w:type="spellStart"/>
+      <w:r>
+        <w:rPr>
+          <w:lang w:val="ro-RO"/>
+        </w:rPr>
+        <w:t>Instruction</w:t>
+      </w:r>
+      <w:proofErr w:type="spellEnd"/>
+      <w:r>
+        <w:rPr>
+          <w:lang w:val="ro-RO"/>
+        </w:rPr>
+        <w:t xml:space="preserve">”. În partea dreaptă se pot vedea valorile din </w:t>
+      </w:r>
+      <w:proofErr w:type="spellStart"/>
+      <w:r>
+        <w:rPr>
+          <w:lang w:val="ro-RO"/>
+        </w:rPr>
+        <w:t>regiștrii</w:t>
+      </w:r>
+      <w:proofErr w:type="spellEnd"/>
+      <w:r>
+        <w:rPr>
+          <w:lang w:val="ro-RO"/>
+        </w:rPr>
+        <w:t xml:space="preserve"> respectivi precum și valoarea curentă a Program </w:t>
+      </w:r>
+      <w:proofErr w:type="spellStart"/>
+      <w:r>
+        <w:rPr>
+          <w:lang w:val="ro-RO"/>
+        </w:rPr>
+        <w:t>Counterului</w:t>
+      </w:r>
+      <w:proofErr w:type="spellEnd"/>
+      <w:r>
+        <w:rPr>
+          <w:lang w:val="ro-RO"/>
+        </w:rPr>
+        <w:t>.</w:t>
+      </w:r>
+    </w:p>
+    <w:p>
+      <w:pPr>
+        <w:pStyle w:val="ListParagraph"/>
+        <w:ind w:left="360" w:firstLine="360"/>
+        <w:rPr>
+          <w:lang w:val="ro-RO"/>
+        </w:rPr>
+      </w:pPr>
+      <w:r>
+        <w:rPr>
+          <w:lang w:val="ro-RO"/>
+        </w:rPr>
+        <w:t>Când se ajunge la sfârșitul listei de instrucțiuni simulatorul va afișa un mesaj de avertizare.</w:t>
+      </w:r>
+    </w:p>
+    <w:p>
+      <w:pPr>
+        <w:pStyle w:val="ListParagraph"/>
+        <w:ind w:left="360" w:firstLine="360"/>
+        <w:rPr>
+          <w:lang w:val="ro-RO"/>
+        </w:rPr>
+      </w:pPr>
+      <w:r>
+        <w:rPr>
+          <w:lang w:val="ro-RO"/>
+        </w:rPr>
+        <w:t>La momentul de față simulatorul nu are implementate decât următoarele instrucțiuni:</w:t>
+      </w:r>
+    </w:p>
+    <w:p>
+      <w:pPr>
+        <w:pStyle w:val="ListParagraph"/>
+        <w:numPr>
+          <w:ilvl w:val="0"/>
+          <w:numId w:val="11"/>
+        </w:numPr>
+        <w:rPr>
+          <w:lang w:val="ro-RO"/>
+        </w:rPr>
+      </w:pPr>
+      <w:r>
+        <w:rPr>
+          <w:lang w:val="ro-RO"/>
+        </w:rPr>
+        <w:t>ori</w:t>
+      </w:r>
+    </w:p>
+    <w:p>
+      <w:pPr>
+        <w:pStyle w:val="ListParagraph"/>
+        <w:numPr>
+          <w:ilvl w:val="0"/>
+          <w:numId w:val="11"/>
+        </w:numPr>
+        <w:rPr>
+          <w:lang w:val="ro-RO"/>
+        </w:rPr>
+      </w:pPr>
+      <w:proofErr w:type="spellStart"/>
+      <w:r>
+        <w:rPr>
+          <w:lang w:val="ro-RO"/>
+        </w:rPr>
+        <w:t>add</w:t>
+      </w:r>
+      <w:proofErr w:type="spellEnd"/>
+    </w:p>
+    <w:p>
+      <w:pPr>
+        <w:pStyle w:val="ListParagraph"/>
+        <w:numPr>
+          <w:ilvl w:val="0"/>
+          <w:numId w:val="11"/>
+        </w:numPr>
+        <w:rPr>
+          <w:lang w:val="ro-RO"/>
+        </w:rPr>
+      </w:pPr>
+      <w:r>
+        <w:rPr>
+          <w:lang w:val="ro-RO"/>
+        </w:rPr>
+        <w:t>sub</w:t>
+      </w:r>
+    </w:p>
+    <w:p>
+      <w:pPr>
+        <w:pStyle w:val="ListParagraph"/>
+        <w:numPr>
+          <w:ilvl w:val="0"/>
+          <w:numId w:val="11"/>
+        </w:numPr>
+        <w:rPr>
+          <w:lang w:val="ro-RO"/>
+        </w:rPr>
+      </w:pPr>
+      <w:proofErr w:type="spellStart"/>
+      <w:r>
+        <w:rPr>
+          <w:lang w:val="ro-RO"/>
+        </w:rPr>
+        <w:t>jump</w:t>
+      </w:r>
+      <w:proofErr w:type="spellEnd"/>
+    </w:p>
+    <w:p>
+      <w:pPr>
+        <w:pStyle w:val="ListParagraph"/>
+        <w:ind w:left="0"/>
+        <w:rPr>
+          <w:lang w:val="ro-RO"/>
+        </w:rPr>
+      </w:pPr>
+      <w:r>
+        <w:rPr>
+          <w:lang w:val="ro-RO"/>
+        </w:rPr>
+        <w:tab/>
+      </w:r>
+    </w:p>
+    <w:p>
+      <w:pPr>
+        <w:pStyle w:val="ListParagraph"/>
+        <w:jc w:val="right"/>
+        <w:rPr>
+          <w:lang w:val="ro-RO"/>
+        </w:rPr>
+      </w:pPr>
+    </w:p>
+    <w:p>
+      <w:pPr>
         <w:rPr>
           <w:lang w:val="ro-RO"/>
         </w:rPr>
@@ -28942,7 +28783,7 @@
           <w:lang w:val="ro-RO"/>
         </w:rPr>
       </w:pPr>
-      <w:hyperlink r:id="rId11" w:history="1">
+      <w:hyperlink r:id="rId12" w:history="1">
         <w:r>
           <w:rPr>
             <w:rStyle w:val="Hyperlink"/>
@@ -28967,49 +28808,7 @@
         <w:rPr>
           <w:lang w:val="ro-RO"/>
         </w:rPr>
-        <w:t xml:space="preserve">MIPS </w:t>
-      </w:r>
-      <w:proofErr w:type="spellStart"/>
-      <w:r>
-        <w:rPr>
-          <w:lang w:val="ro-RO"/>
-        </w:rPr>
-        <w:t>Architecture</w:t>
-      </w:r>
-      <w:proofErr w:type="spellEnd"/>
-      <w:r>
-        <w:rPr>
-          <w:lang w:val="ro-RO"/>
-        </w:rPr>
-        <w:t xml:space="preserve"> for </w:t>
-      </w:r>
-      <w:proofErr w:type="spellStart"/>
-      <w:r>
-        <w:rPr>
-          <w:lang w:val="ro-RO"/>
-        </w:rPr>
-        <w:t>Programmers</w:t>
-      </w:r>
-      <w:proofErr w:type="spellEnd"/>
-      <w:r>
-        <w:rPr>
-          <w:lang w:val="ro-RO"/>
-        </w:rPr>
-        <w:t xml:space="preserve"> Volume I-A, </w:t>
-      </w:r>
-      <w:proofErr w:type="spellStart"/>
-      <w:r>
-        <w:rPr>
-          <w:lang w:val="ro-RO"/>
-        </w:rPr>
-        <w:t>March</w:t>
-      </w:r>
-      <w:proofErr w:type="spellEnd"/>
-      <w:r>
-        <w:rPr>
-          <w:lang w:val="ro-RO"/>
-        </w:rPr>
-        <w:t xml:space="preserve"> 21 2011</w:t>
+        <w:t>MIPS Architecture for Programmers Volume I-A, March 21 2011</w:t>
       </w:r>
     </w:p>
     <w:p>
@@ -29020,10 +28819,13 @@
           <w:numId w:val="10"/>
         </w:numPr>
         <w:rPr>
-          <w:lang w:val="ro-RO"/>
-        </w:rPr>
-      </w:pPr>
-      <w:hyperlink r:id="rId12" w:history="1">
+          <w:rStyle w:val="Hyperlink"/>
+          <w:color w:val="auto"/>
+          <w:u w:val="none"/>
+          <w:lang w:val="ro-RO"/>
+        </w:rPr>
+      </w:pPr>
+      <w:hyperlink r:id="rId13" w:history="1">
         <w:r>
           <w:rPr>
             <w:rStyle w:val="Hyperlink"/>
@@ -29033,8 +28835,29 @@
         </w:r>
       </w:hyperlink>
     </w:p>
+    <w:p>
+      <w:pPr>
+        <w:pStyle w:val="ListParagraph"/>
+        <w:numPr>
+          <w:ilvl w:val="0"/>
+          <w:numId w:val="10"/>
+        </w:numPr>
+        <w:rPr>
+          <w:lang w:val="ro-RO"/>
+        </w:rPr>
+      </w:pPr>
+      <w:hyperlink r:id="rId14" w:history="1">
+        <w:r>
+          <w:rPr>
+            <w:rStyle w:val="Hyperlink"/>
+            <w:lang w:val="ro-RO"/>
+          </w:rPr>
+          <w:t>http://stackoverflow.com/</w:t>
+        </w:r>
+      </w:hyperlink>
+    </w:p>
     <w:sectPr>
-      <w:footerReference w:type="default" r:id="rId13"/>
+      <w:footerReference w:type="default" r:id="rId15"/>
       <w:pgSz w:w="12240" w:h="15840"/>
       <w:pgMar w:top="1440" w:right="1440" w:bottom="1440" w:left="1440" w:header="720" w:footer="720" w:gutter="0"/>
       <w:pgNumType w:start="0"/>
@@ -29105,7 +28928,7 @@
           <w:rPr>
             <w:noProof/>
           </w:rPr>
-          <w:t>1</w:t>
+          <w:t>20</w:t>
         </w:r>
         <w:r>
           <w:rPr>
@@ -29238,6 +29061,119 @@
     </w:lvl>
   </w:abstractNum>
   <w:abstractNum w:abstractNumId="1" w15:restartNumberingAfterBreak="0">
+    <w:nsid w:val="1F426435"/>
+    <w:multiLevelType w:val="hybridMultilevel"/>
+    <w:tmpl w:val="36E0A816"/>
+    <w:lvl w:ilvl="0" w:tplc="04090001">
+      <w:start w:val="1"/>
+      <w:numFmt w:val="bullet"/>
+      <w:lvlText w:val=""/>
+      <w:lvlJc w:val="left"/>
+      <w:pPr>
+        <w:ind w:left="1440" w:hanging="360"/>
+      </w:pPr>
+      <w:rPr>
+        <w:rFonts w:ascii="Symbol" w:hAnsi="Symbol" w:hint="default"/>
+      </w:rPr>
+    </w:lvl>
+    <w:lvl w:ilvl="1" w:tplc="04090003" w:tentative="1">
+      <w:start w:val="1"/>
+      <w:numFmt w:val="bullet"/>
+      <w:lvlText w:val="o"/>
+      <w:lvlJc w:val="left"/>
+      <w:pPr>
+        <w:ind w:left="2160" w:hanging="360"/>
+      </w:pPr>
+      <w:rPr>
+        <w:rFonts w:ascii="Courier New" w:hAnsi="Courier New" w:cs="Courier New" w:hint="default"/>
+      </w:rPr>
+    </w:lvl>
+    <w:lvl w:ilvl="2" w:tplc="04090005" w:tentative="1">
+      <w:start w:val="1"/>
+      <w:numFmt w:val="bullet"/>
+      <w:lvlText w:val=""/>
+      <w:lvlJc w:val="left"/>
+      <w:pPr>
+        <w:ind w:left="2880" w:hanging="360"/>
+      </w:pPr>
+      <w:rPr>
+        <w:rFonts w:ascii="Wingdings" w:hAnsi="Wingdings" w:hint="default"/>
+      </w:rPr>
+    </w:lvl>
+    <w:lvl w:ilvl="3" w:tplc="04090001" w:tentative="1">
+      <w:start w:val="1"/>
+      <w:numFmt w:val="bullet"/>
+      <w:lvlText w:val=""/>
+      <w:lvlJc w:val="left"/>
+      <w:pPr>
+        <w:ind w:left="3600" w:hanging="360"/>
+      </w:pPr>
+      <w:rPr>
+        <w:rFonts w:ascii="Symbol" w:hAnsi="Symbol" w:hint="default"/>
+      </w:rPr>
+    </w:lvl>
+    <w:lvl w:ilvl="4" w:tplc="04090003" w:tentative="1">
+      <w:start w:val="1"/>
+      <w:numFmt w:val="bullet"/>
+      <w:lvlText w:val="o"/>
+      <w:lvlJc w:val="left"/>
+      <w:pPr>
+        <w:ind w:left="4320" w:hanging="360"/>
+      </w:pPr>
+      <w:rPr>
+        <w:rFonts w:ascii="Courier New" w:hAnsi="Courier New" w:cs="Courier New" w:hint="default"/>
+      </w:rPr>
+    </w:lvl>
+    <w:lvl w:ilvl="5" w:tplc="04090005" w:tentative="1">
+      <w:start w:val="1"/>
+      <w:numFmt w:val="bullet"/>
+      <w:lvlText w:val=""/>
+      <w:lvlJc w:val="left"/>
+      <w:pPr>
+        <w:ind w:left="5040" w:hanging="360"/>
+      </w:pPr>
+      <w:rPr>
+        <w:rFonts w:ascii="Wingdings" w:hAnsi="Wingdings" w:hint="default"/>
+      </w:rPr>
+    </w:lvl>
+    <w:lvl w:ilvl="6" w:tplc="04090001" w:tentative="1">
+      <w:start w:val="1"/>
+      <w:numFmt w:val="bullet"/>
+      <w:lvlText w:val=""/>
+      <w:lvlJc w:val="left"/>
+      <w:pPr>
+        <w:ind w:left="5760" w:hanging="360"/>
+      </w:pPr>
+      <w:rPr>
+        <w:rFonts w:ascii="Symbol" w:hAnsi="Symbol" w:hint="default"/>
+      </w:rPr>
+    </w:lvl>
+    <w:lvl w:ilvl="7" w:tplc="04090003" w:tentative="1">
+      <w:start w:val="1"/>
+      <w:numFmt w:val="bullet"/>
+      <w:lvlText w:val="o"/>
+      <w:lvlJc w:val="left"/>
+      <w:pPr>
+        <w:ind w:left="6480" w:hanging="360"/>
+      </w:pPr>
+      <w:rPr>
+        <w:rFonts w:ascii="Courier New" w:hAnsi="Courier New" w:cs="Courier New" w:hint="default"/>
+      </w:rPr>
+    </w:lvl>
+    <w:lvl w:ilvl="8" w:tplc="04090005" w:tentative="1">
+      <w:start w:val="1"/>
+      <w:numFmt w:val="bullet"/>
+      <w:lvlText w:val=""/>
+      <w:lvlJc w:val="left"/>
+      <w:pPr>
+        <w:ind w:left="7200" w:hanging="360"/>
+      </w:pPr>
+      <w:rPr>
+        <w:rFonts w:ascii="Wingdings" w:hAnsi="Wingdings" w:hint="default"/>
+      </w:rPr>
+    </w:lvl>
+  </w:abstractNum>
+  <w:abstractNum w:abstractNumId="2" w15:restartNumberingAfterBreak="0">
     <w:nsid w:val="2CBA0BA9"/>
     <w:multiLevelType w:val="hybridMultilevel"/>
     <w:tmpl w:val="4D6A4292"/>
@@ -29326,7 +29262,7 @@
       </w:pPr>
     </w:lvl>
   </w:abstractNum>
-  <w:abstractNum w:abstractNumId="2" w15:restartNumberingAfterBreak="0">
+  <w:abstractNum w:abstractNumId="3" w15:restartNumberingAfterBreak="0">
     <w:nsid w:val="37A44DFB"/>
     <w:multiLevelType w:val="hybridMultilevel"/>
     <w:tmpl w:val="6368EDAE"/>
@@ -29415,7 +29351,7 @@
       </w:pPr>
     </w:lvl>
   </w:abstractNum>
-  <w:abstractNum w:abstractNumId="3" w15:restartNumberingAfterBreak="0">
+  <w:abstractNum w:abstractNumId="4" w15:restartNumberingAfterBreak="0">
     <w:nsid w:val="42230A72"/>
     <w:multiLevelType w:val="hybridMultilevel"/>
     <w:tmpl w:val="7D0EF40C"/>
@@ -29504,7 +29440,7 @@
       </w:pPr>
     </w:lvl>
   </w:abstractNum>
-  <w:abstractNum w:abstractNumId="4" w15:restartNumberingAfterBreak="0">
+  <w:abstractNum w:abstractNumId="5" w15:restartNumberingAfterBreak="0">
     <w:nsid w:val="48D54B75"/>
     <w:multiLevelType w:val="hybridMultilevel"/>
     <w:tmpl w:val="5CB02AAE"/>
@@ -29593,7 +29529,7 @@
       </w:pPr>
     </w:lvl>
   </w:abstractNum>
-  <w:abstractNum w:abstractNumId="5" w15:restartNumberingAfterBreak="0">
+  <w:abstractNum w:abstractNumId="6" w15:restartNumberingAfterBreak="0">
     <w:nsid w:val="5A2577E3"/>
     <w:multiLevelType w:val="hybridMultilevel"/>
     <w:tmpl w:val="5510CDF4"/>
@@ -29682,7 +29618,7 @@
       </w:pPr>
     </w:lvl>
   </w:abstractNum>
-  <w:abstractNum w:abstractNumId="6" w15:restartNumberingAfterBreak="0">
+  <w:abstractNum w:abstractNumId="7" w15:restartNumberingAfterBreak="0">
     <w:nsid w:val="6355119E"/>
     <w:multiLevelType w:val="hybridMultilevel"/>
     <w:tmpl w:val="41887A42"/>
@@ -29795,7 +29731,7 @@
       </w:rPr>
     </w:lvl>
   </w:abstractNum>
-  <w:abstractNum w:abstractNumId="7" w15:restartNumberingAfterBreak="0">
+  <w:abstractNum w:abstractNumId="8" w15:restartNumberingAfterBreak="0">
     <w:nsid w:val="6D8A1EC9"/>
     <w:multiLevelType w:val="hybridMultilevel"/>
     <w:tmpl w:val="5818FF0A"/>
@@ -29908,7 +29844,7 @@
       </w:rPr>
     </w:lvl>
   </w:abstractNum>
-  <w:abstractNum w:abstractNumId="8" w15:restartNumberingAfterBreak="0">
+  <w:abstractNum w:abstractNumId="9" w15:restartNumberingAfterBreak="0">
     <w:nsid w:val="6FAA2482"/>
     <w:multiLevelType w:val="hybridMultilevel"/>
     <w:tmpl w:val="962A4418"/>
@@ -30021,7 +29957,7 @@
       </w:rPr>
     </w:lvl>
   </w:abstractNum>
-  <w:abstractNum w:abstractNumId="9" w15:restartNumberingAfterBreak="0">
+  <w:abstractNum w:abstractNumId="10" w15:restartNumberingAfterBreak="0">
     <w:nsid w:val="7E4740A7"/>
     <w:multiLevelType w:val="hybridMultilevel"/>
     <w:tmpl w:val="F6E43AE8"/>
@@ -30138,31 +30074,34 @@
     <w:abstractNumId w:val="0"/>
   </w:num>
   <w:num w:numId="2">
+    <w:abstractNumId w:val="6"/>
+  </w:num>
+  <w:num w:numId="3">
+    <w:abstractNumId w:val="9"/>
+  </w:num>
+  <w:num w:numId="4">
+    <w:abstractNumId w:val="7"/>
+  </w:num>
+  <w:num w:numId="5">
     <w:abstractNumId w:val="5"/>
   </w:num>
-  <w:num w:numId="3">
+  <w:num w:numId="6">
+    <w:abstractNumId w:val="2"/>
+  </w:num>
+  <w:num w:numId="7">
+    <w:abstractNumId w:val="4"/>
+  </w:num>
+  <w:num w:numId="8">
+    <w:abstractNumId w:val="10"/>
+  </w:num>
+  <w:num w:numId="9">
     <w:abstractNumId w:val="8"/>
   </w:num>
-  <w:num w:numId="4">
-    <w:abstractNumId w:val="6"/>
-  </w:num>
-  <w:num w:numId="5">
-    <w:abstractNumId w:val="4"/>
-  </w:num>
-  <w:num w:numId="6">
-    <w:abstractNumId w:val="1"/>
-  </w:num>
-  <w:num w:numId="7">
+  <w:num w:numId="10">
     <w:abstractNumId w:val="3"/>
   </w:num>
-  <w:num w:numId="8">
-    <w:abstractNumId w:val="9"/>
-  </w:num>
-  <w:num w:numId="9">
-    <w:abstractNumId w:val="7"/>
-  </w:num>
-  <w:num w:numId="10">
-    <w:abstractNumId w:val="2"/>
+  <w:num w:numId="11">
+    <w:abstractNumId w:val="1"/>
   </w:num>
 </w:numbering>
 </file>
@@ -30799,582 +30738,6 @@
 </w:styles>
 </file>
 
-<file path=word/glossary/document.xml><?xml version="1.0" encoding="utf-8"?>
-<w:glossaryDocument xmlns:wpc="http://schemas.microsoft.com/office/word/2010/wordprocessingCanvas" xmlns:cx="http://schemas.microsoft.com/office/drawing/2014/chartex" xmlns:cx1="http://schemas.microsoft.com/office/drawing/2015/9/8/chartex" xmlns:cx2="http://schemas.microsoft.com/office/drawing/2015/10/21/chartex" xmlns:cx3="http://schemas.microsoft.com/office/drawing/2016/5/9/chartex" xmlns:cx4="http://schemas.microsoft.com/office/drawing/2016/5/10/chartex" xmlns:cx5="http://schemas.microsoft.com/office/drawing/2016/5/11/chartex" xmlns:cx6="http://schemas.microsoft.com/office/drawing/2016/5/12/chartex" xmlns:cx7="http://schemas.microsoft.com/office/drawing/2016/5/13/chartex" xmlns:cx8="http://schemas.microsoft.com/office/drawing/2016/5/14/chartex" xmlns:mc="http://schemas.openxmlformats.org/markup-compatibility/2006" xmlns:aink="http://schemas.microsoft.com/office/drawing/2016/ink" xmlns:am3d="http://schemas.microsoft.com/office/drawing/2017/model3d" xmlns:o="urn:schemas-microsoft-com:office:office" xmlns:r="http://schemas.openxmlformats.org/officeDocument/2006/relationships" xmlns:m="http://schemas.openxmlformats.org/officeDocument/2006/math" xmlns:v="urn:schemas-microsoft-com:vml" xmlns:wp14="http://schemas.microsoft.com/office/word/2010/wordprocessingDrawing" xmlns:wp="http://schemas.openxmlformats.org/drawingml/2006/wordprocessingDrawing" xmlns:w10="urn:schemas-microsoft-com:office:word" xmlns:w="http://schemas.openxmlformats.org/wordprocessingml/2006/main" xmlns:w14="http://schemas.microsoft.com/office/word/2010/wordml" xmlns:w15="http://schemas.microsoft.com/office/word/2012/wordml" xmlns:w16cid="http://schemas.microsoft.com/office/word/2016/wordml/cid" xmlns:w16se="http://schemas.microsoft.com/office/word/2015/wordml/symex" xmlns:wpg="http://schemas.microsoft.com/office/word/2010/wordprocessingGroup" xmlns:wpi="http://schemas.microsoft.com/office/word/2010/wordprocessingInk" xmlns:wne="http://schemas.microsoft.com/office/word/2006/wordml" xmlns:wps="http://schemas.microsoft.com/office/word/2010/wordprocessingShape" mc:Ignorable="w14 w15 w16se w16cid wp14"/>
-</file>
-
-<file path=word/glossary/fontTable.xml><?xml version="1.0" encoding="utf-8"?>
-<w:fonts xmlns:mc="http://schemas.openxmlformats.org/markup-compatibility/2006" xmlns:r="http://schemas.openxmlformats.org/officeDocument/2006/relationships" xmlns:w="http://schemas.openxmlformats.org/wordprocessingml/2006/main" xmlns:w14="http://schemas.microsoft.com/office/word/2010/wordml" xmlns:w15="http://schemas.microsoft.com/office/word/2012/wordml" xmlns:w16cid="http://schemas.microsoft.com/office/word/2016/wordml/cid" xmlns:w16se="http://schemas.microsoft.com/office/word/2015/wordml/symex" mc:Ignorable="w14 w15 w16se w16cid">
-  <w:font w:name="Times New Roman">
-    <w:panose1 w:val="02020603050405020304"/>
-    <w:charset w:val="00"/>
-    <w:family w:val="roman"/>
-    <w:pitch w:val="variable"/>
-    <w:sig w:usb0="E0002AFF" w:usb1="C0007841" w:usb2="00000009" w:usb3="00000000" w:csb0="000001FF" w:csb1="00000000"/>
-  </w:font>
-  <w:font w:name="Symbol">
-    <w:panose1 w:val="05050102010706020507"/>
-    <w:charset w:val="02"/>
-    <w:family w:val="roman"/>
-    <w:pitch w:val="variable"/>
-    <w:sig w:usb0="00000000" w:usb1="10000000" w:usb2="00000000" w:usb3="00000000" w:csb0="80000000" w:csb1="00000000"/>
-  </w:font>
-  <w:font w:name="Courier New">
-    <w:panose1 w:val="02070309020205020404"/>
-    <w:charset w:val="00"/>
-    <w:family w:val="modern"/>
-    <w:pitch w:val="fixed"/>
-    <w:sig w:usb0="E0002AFF" w:usb1="C0007843" w:usb2="00000009" w:usb3="00000000" w:csb0="000001FF" w:csb1="00000000"/>
-  </w:font>
-  <w:font w:name="Wingdings">
-    <w:panose1 w:val="05000000000000000000"/>
-    <w:charset w:val="02"/>
-    <w:family w:val="auto"/>
-    <w:pitch w:val="variable"/>
-    <w:sig w:usb0="00000000" w:usb1="10000000" w:usb2="00000000" w:usb3="00000000" w:csb0="80000000" w:csb1="00000000"/>
-  </w:font>
-  <w:font w:name="Trebuchet MS">
-    <w:panose1 w:val="020B0603020202020204"/>
-    <w:charset w:val="00"/>
-    <w:family w:val="swiss"/>
-    <w:pitch w:val="variable"/>
-    <w:sig w:usb0="00000287" w:usb1="00000000" w:usb2="00000000" w:usb3="00000000" w:csb0="0000009F" w:csb1="00000000"/>
-  </w:font>
-  <w:font w:name="Meiryo">
-    <w:altName w:val="メイリオ"/>
-    <w:panose1 w:val="020B0604030504040204"/>
-    <w:charset w:val="80"/>
-    <w:family w:val="swiss"/>
-    <w:pitch w:val="variable"/>
-    <w:sig w:usb0="E10102FF" w:usb1="EAC7FFFF" w:usb2="00010012" w:usb3="00000000" w:csb0="0002009F" w:csb1="00000000"/>
-  </w:font>
-  <w:font w:name="Tahoma">
-    <w:panose1 w:val="020B0604030504040204"/>
-    <w:charset w:val="00"/>
-    <w:family w:val="swiss"/>
-    <w:pitch w:val="variable"/>
-    <w:sig w:usb0="E1002EFF" w:usb1="C000605B" w:usb2="00000029" w:usb3="00000000" w:csb0="000101FF" w:csb1="00000000"/>
-  </w:font>
-  <w:font w:name="Calibri">
-    <w:panose1 w:val="020F0502020204030204"/>
-    <w:charset w:val="00"/>
-    <w:family w:val="swiss"/>
-    <w:pitch w:val="variable"/>
-    <w:sig w:usb0="E10002FF" w:usb1="4000ACFF" w:usb2="00000009" w:usb3="00000000" w:csb0="0000019F" w:csb1="00000000"/>
-  </w:font>
-  <w:font w:name="Arial">
-    <w:panose1 w:val="020B0604020202020204"/>
-    <w:charset w:val="00"/>
-    <w:family w:val="swiss"/>
-    <w:pitch w:val="variable"/>
-    <w:sig w:usb0="E0002AFF" w:usb1="C0007843" w:usb2="00000009" w:usb3="00000000" w:csb0="000001FF" w:csb1="00000000"/>
-  </w:font>
-  <w:font w:name="Yu Mincho">
-    <w:altName w:val="游明朝"/>
-    <w:charset w:val="80"/>
-    <w:family w:val="roman"/>
-    <w:pitch w:val="variable"/>
-    <w:sig w:usb0="800002E7" w:usb1="2AC7FCFF" w:usb2="00000012" w:usb3="00000000" w:csb0="0002009F" w:csb1="00000000"/>
-  </w:font>
-  <w:font w:name="Yu Gothic Light">
-    <w:altName w:val="游ゴシック Light"/>
-    <w:charset w:val="80"/>
-    <w:family w:val="swiss"/>
-    <w:pitch w:val="variable"/>
-    <w:sig w:usb0="E00002FF" w:usb1="2AC7FDFF" w:usb2="00000016" w:usb3="00000000" w:csb0="0002009F" w:csb1="00000000"/>
-  </w:font>
-  <w:font w:name="Calibri Light">
-    <w:panose1 w:val="020F0302020204030204"/>
-    <w:charset w:val="00"/>
-    <w:family w:val="swiss"/>
-    <w:pitch w:val="variable"/>
-    <w:sig w:usb0="A00002EF" w:usb1="4000207B" w:usb2="00000000" w:usb3="00000000" w:csb0="0000019F" w:csb1="00000000"/>
-  </w:font>
-</w:fonts>
-</file>
-
-<file path=word/glossary/settings.xml><?xml version="1.0" encoding="utf-8"?>
-<w:settings xmlns:mc="http://schemas.openxmlformats.org/markup-compatibility/2006" xmlns:o="urn:schemas-microsoft-com:office:office" xmlns:r="http://schemas.openxmlformats.org/officeDocument/2006/relationships" xmlns:m="http://schemas.openxmlformats.org/officeDocument/2006/math" xmlns:v="urn:schemas-microsoft-com:vml" xmlns:w10="urn:schemas-microsoft-com:office:word" xmlns:w="http://schemas.openxmlformats.org/wordprocessingml/2006/main" xmlns:w14="http://schemas.microsoft.com/office/word/2010/wordml" xmlns:w15="http://schemas.microsoft.com/office/word/2012/wordml" xmlns:w16cid="http://schemas.microsoft.com/office/word/2016/wordml/cid" xmlns:w16se="http://schemas.microsoft.com/office/word/2015/wordml/symex" xmlns:sl="http://schemas.openxmlformats.org/schemaLibrary/2006/main" mc:Ignorable="w14 w15 w16se w16cid">
-  <w:view w:val="normal"/>
-  <w:defaultTabStop w:val="720"/>
-  <w:characterSpacingControl w:val="doNotCompress"/>
-  <w:compat>
-    <w:useFELayout/>
-    <w:compatSetting w:name="compatibilityMode" w:uri="http://schemas.microsoft.com/office/word" w:val="15"/>
-    <w:compatSetting w:name="overrideTableStyleFontSizeAndJustification" w:uri="http://schemas.microsoft.com/office/word" w:val="1"/>
-    <w:compatSetting w:name="enableOpenTypeFeatures" w:uri="http://schemas.microsoft.com/office/word" w:val="1"/>
-    <w:compatSetting w:name="doNotFlipMirrorIndents" w:uri="http://schemas.microsoft.com/office/word" w:val="1"/>
-    <w:compatSetting w:name="differentiateMultirowTableHeaders" w:uri="http://schemas.microsoft.com/office/word" w:val="1"/>
-    <w:compatSetting w:name="useWord2013TrackBottomHyphenation" w:uri="http://schemas.microsoft.com/office/word" w:val="0"/>
-  </w:compat>
-  <w:rsids>
-    <w:rsidRoot w:val="00466042"/>
-    <w:rsid w:val="00466042"/>
-  </w:rsids>
-  <m:mathPr>
-    <m:mathFont m:val="Cambria Math"/>
-    <m:brkBin m:val="before"/>
-    <m:brkBinSub m:val="--"/>
-    <m:smallFrac m:val="0"/>
-    <m:dispDef/>
-    <m:lMargin m:val="0"/>
-    <m:rMargin m:val="0"/>
-    <m:defJc m:val="centerGroup"/>
-    <m:wrapIndent m:val="1440"/>
-    <m:intLim m:val="subSup"/>
-    <m:naryLim m:val="undOvr"/>
-  </m:mathPr>
-  <w:themeFontLang w:val="en-US" w:eastAsia="ja-JP"/>
-  <w:clrSchemeMapping w:bg1="light1" w:t1="dark1" w:bg2="light2" w:t2="dark2" w:accent1="accent1" w:accent2="accent2" w:accent3="accent3" w:accent4="accent4" w:accent5="accent5" w:accent6="accent6" w:hyperlink="hyperlink" w:followedHyperlink="followedHyperlink"/>
-  <w:decimalSymbol w:val="."/>
-  <w:listSeparator w:val=","/>
-  <w15:chartTrackingRefBased/>
-</w:settings>
-</file>
-
-<file path=word/glossary/styles.xml><?xml version="1.0" encoding="utf-8"?>
-<w:styles xmlns:mc="http://schemas.openxmlformats.org/markup-compatibility/2006" xmlns:r="http://schemas.openxmlformats.org/officeDocument/2006/relationships" xmlns:w="http://schemas.openxmlformats.org/wordprocessingml/2006/main" xmlns:w14="http://schemas.microsoft.com/office/word/2010/wordml" xmlns:w15="http://schemas.microsoft.com/office/word/2012/wordml" xmlns:w16cid="http://schemas.microsoft.com/office/word/2016/wordml/cid" xmlns:w16se="http://schemas.microsoft.com/office/word/2015/wordml/symex" mc:Ignorable="w14 w15 w16se w16cid">
-  <w:docDefaults>
-    <w:rPrDefault>
-      <w:rPr>
-        <w:rFonts w:asciiTheme="minorHAnsi" w:eastAsiaTheme="minorEastAsia" w:hAnsiTheme="minorHAnsi" w:cstheme="minorBidi"/>
-        <w:sz w:val="22"/>
-        <w:szCs w:val="22"/>
-        <w:lang w:val="en-US" w:eastAsia="ja-JP" w:bidi="ar-SA"/>
-      </w:rPr>
-    </w:rPrDefault>
-    <w:pPrDefault>
-      <w:pPr>
-        <w:spacing w:after="160" w:line="259" w:lineRule="auto"/>
-      </w:pPr>
-    </w:pPrDefault>
-  </w:docDefaults>
-  <w:latentStyles w:defLockedState="0" w:defUIPriority="99" w:defSemiHidden="0" w:defUnhideWhenUsed="0" w:defQFormat="0" w:count="375">
-    <w:lsdException w:name="Normal" w:uiPriority="0" w:qFormat="1"/>
-    <w:lsdException w:name="heading 1" w:uiPriority="9" w:qFormat="1"/>
-    <w:lsdException w:name="heading 2" w:semiHidden="1" w:uiPriority="9" w:unhideWhenUsed="1" w:qFormat="1"/>
-    <w:lsdException w:name="heading 3" w:semiHidden="1" w:uiPriority="9" w:unhideWhenUsed="1" w:qFormat="1"/>
-    <w:lsdException w:name="heading 4" w:semiHidden="1" w:uiPriority="9" w:unhideWhenUsed="1" w:qFormat="1"/>
-    <w:lsdException w:name="heading 5" w:semiHidden="1" w:uiPriority="9" w:unhideWhenUsed="1" w:qFormat="1"/>
-    <w:lsdException w:name="heading 6" w:semiHidden="1" w:uiPriority="9" w:unhideWhenUsed="1" w:qFormat="1"/>
-    <w:lsdException w:name="heading 7" w:semiHidden="1" w:uiPriority="9" w:unhideWhenUsed="1" w:qFormat="1"/>
-    <w:lsdException w:name="heading 8" w:semiHidden="1" w:uiPriority="9" w:unhideWhenUsed="1" w:qFormat="1"/>
-    <w:lsdException w:name="heading 9" w:semiHidden="1" w:uiPriority="9" w:unhideWhenUsed="1" w:qFormat="1"/>
-    <w:lsdException w:name="index 1" w:semiHidden="1" w:unhideWhenUsed="1"/>
-    <w:lsdException w:name="index 2" w:semiHidden="1" w:unhideWhenUsed="1"/>
-    <w:lsdException w:name="index 3" w:semiHidden="1" w:unhideWhenUsed="1"/>
-    <w:lsdException w:name="index 4" w:semiHidden="1" w:unhideWhenUsed="1"/>
-    <w:lsdException w:name="index 5" w:semiHidden="1" w:unhideWhenUsed="1"/>
-    <w:lsdException w:name="index 6" w:semiHidden="1" w:unhideWhenUsed="1"/>
-    <w:lsdException w:name="index 7" w:semiHidden="1" w:unhideWhenUsed="1"/>
-    <w:lsdException w:name="index 8" w:semiHidden="1" w:unhideWhenUsed="1"/>
-    <w:lsdException w:name="index 9" w:semiHidden="1" w:unhideWhenUsed="1"/>
-    <w:lsdException w:name="toc 1" w:semiHidden="1" w:uiPriority="39" w:unhideWhenUsed="1"/>
-    <w:lsdException w:name="toc 2" w:semiHidden="1" w:uiPriority="39" w:unhideWhenUsed="1"/>
-    <w:lsdException w:name="toc 3" w:semiHidden="1" w:uiPriority="39" w:unhideWhenUsed="1"/>
-    <w:lsdException w:name="toc 4" w:semiHidden="1" w:uiPriority="39" w:unhideWhenUsed="1"/>
-    <w:lsdException w:name="toc 5" w:semiHidden="1" w:uiPriority="39" w:unhideWhenUsed="1"/>
-    <w:lsdException w:name="toc 6" w:semiHidden="1" w:uiPriority="39" w:unhideWhenUsed="1"/>
-    <w:lsdException w:name="toc 7" w:semiHidden="1" w:uiPriority="39" w:unhideWhenUsed="1"/>
-    <w:lsdException w:name="toc 8" w:semiHidden="1" w:uiPriority="39" w:unhideWhenUsed="1"/>
-    <w:lsdException w:name="toc 9" w:semiHidden="1" w:uiPriority="39" w:unhideWhenUsed="1"/>
-    <w:lsdException w:name="Normal Indent" w:semiHidden="1" w:unhideWhenUsed="1"/>
-    <w:lsdException w:name="footnote text" w:semiHidden="1" w:unhideWhenUsed="1"/>
-    <w:lsdException w:name="annotation text" w:semiHidden="1" w:unhideWhenUsed="1"/>
-    <w:lsdException w:name="header" w:semiHidden="1" w:unhideWhenUsed="1"/>
-    <w:lsdException w:name="footer" w:semiHidden="1" w:unhideWhenUsed="1"/>
-    <w:lsdException w:name="index heading" w:semiHidden="1" w:unhideWhenUsed="1"/>
-    <w:lsdException w:name="caption" w:semiHidden="1" w:uiPriority="35" w:unhideWhenUsed="1" w:qFormat="1"/>
-    <w:lsdException w:name="table of figures" w:semiHidden="1" w:unhideWhenUsed="1"/>
-    <w:lsdException w:name="envelope address" w:semiHidden="1" w:unhideWhenUsed="1"/>
-    <w:lsdException w:name="envelope return" w:semiHidden="1" w:unhideWhenUsed="1"/>
-    <w:lsdException w:name="footnote reference" w:semiHidden="1" w:unhideWhenUsed="1"/>
-    <w:lsdException w:name="annotation reference" w:semiHidden="1" w:unhideWhenUsed="1"/>
-    <w:lsdException w:name="line number" w:semiHidden="1" w:unhideWhenUsed="1"/>
-    <w:lsdException w:name="page number" w:semiHidden="1" w:unhideWhenUsed="1"/>
-    <w:lsdException w:name="endnote reference" w:semiHidden="1" w:unhideWhenUsed="1"/>
-    <w:lsdException w:name="endnote text" w:semiHidden="1" w:unhideWhenUsed="1"/>
-    <w:lsdException w:name="table of authorities" w:semiHidden="1" w:unhideWhenUsed="1"/>
-    <w:lsdException w:name="macro" w:semiHidden="1" w:unhideWhenUsed="1"/>
-    <w:lsdException w:name="toa heading" w:semiHidden="1" w:unhideWhenUsed="1"/>
-    <w:lsdException w:name="List" w:semiHidden="1" w:unhideWhenUsed="1"/>
-    <w:lsdException w:name="List Bullet" w:semiHidden="1" w:unhideWhenUsed="1"/>
-    <w:lsdException w:name="List Number" w:semiHidden="1" w:unhideWhenUsed="1"/>
-    <w:lsdException w:name="List 2" w:semiHidden="1" w:unhideWhenUsed="1"/>
-    <w:lsdException w:name="List 3" w:semiHidden="1" w:unhideWhenUsed="1"/>
-    <w:lsdException w:name="List 4" w:semiHidden="1" w:unhideWhenUsed="1"/>
-    <w:lsdException w:name="List 5" w:semiHidden="1" w:unhideWhenUsed="1"/>
-    <w:lsdException w:name="List Bullet 2" w:semiHidden="1" w:unhideWhenUsed="1"/>
-    <w:lsdException w:name="List Bullet 3" w:semiHidden="1" w:unhideWhenUsed="1"/>
-    <w:lsdException w:name="List Bullet 4" w:semiHidden="1" w:unhideWhenUsed="1"/>
-    <w:lsdException w:name="List Bullet 5" w:semiHidden="1" w:unhideWhenUsed="1"/>
-    <w:lsdException w:name="List Number 2" w:semiHidden="1" w:unhideWhenUsed="1"/>
-    <w:lsdException w:name="List Number 3" w:semiHidden="1" w:unhideWhenUsed="1"/>
-    <w:lsdException w:name="List Number 4" w:semiHidden="1" w:unhideWhenUsed="1"/>
-    <w:lsdException w:name="List Number 5" w:semiHidden="1" w:unhideWhenUsed="1"/>
-    <w:lsdException w:name="Title" w:uiPriority="10" w:qFormat="1"/>
-    <w:lsdException w:name="Closing" w:semiHidden="1" w:unhideWhenUsed="1"/>
-    <w:lsdException w:name="Signature" w:semiHidden="1" w:unhideWhenUsed="1"/>
-    <w:lsdException w:name="Default Paragraph Font" w:semiHidden="1" w:uiPriority="1" w:unhideWhenUsed="1"/>
-    <w:lsdException w:name="Body Text" w:semiHidden="1" w:unhideWhenUsed="1"/>
-    <w:lsdException w:name="Body Text Indent" w:semiHidden="1" w:unhideWhenUsed="1"/>
-    <w:lsdException w:name="List Continue" w:semiHidden="1" w:unhideWhenUsed="1"/>
-    <w:lsdException w:name="List Continue 2" w:semiHidden="1" w:unhideWhenUsed="1"/>
-    <w:lsdException w:name="List Continue 3" w:semiHidden="1" w:unhideWhenUsed="1"/>
-    <w:lsdException w:name="List Continue 4" w:semiHidden="1" w:unhideWhenUsed="1"/>
-    <w:lsdException w:name="List Continue 5" w:semiHidden="1" w:unhideWhenUsed="1"/>
-    <w:lsdException w:name="Message Header" w:semiHidden="1" w:unhideWhenUsed="1"/>
-    <w:lsdException w:name="Subtitle" w:uiPriority="11" w:qFormat="1"/>
-    <w:lsdException w:name="Salutation" w:semiHidden="1" w:unhideWhenUsed="1"/>
-    <w:lsdException w:name="Date" w:semiHidden="1" w:unhideWhenUsed="1"/>
-    <w:lsdException w:name="Body Text First Indent" w:semiHidden="1" w:unhideWhenUsed="1"/>
-    <w:lsdException w:name="Body Text First Indent 2" w:semiHidden="1" w:unhideWhenUsed="1"/>
-    <w:lsdException w:name="Note Heading" w:semiHidden="1" w:unhideWhenUsed="1"/>
-    <w:lsdException w:name="Body Text 2" w:semiHidden="1" w:unhideWhenUsed="1"/>
-    <w:lsdException w:name="Body Text 3" w:semiHidden="1" w:unhideWhenUsed="1"/>
-    <w:lsdException w:name="Body Text Indent 2" w:semiHidden="1" w:unhideWhenUsed="1"/>
-    <w:lsdException w:name="Body Text Indent 3" w:semiHidden="1" w:unhideWhenUsed="1"/>
-    <w:lsdException w:name="Block Text" w:semiHidden="1" w:unhideWhenUsed="1"/>
-    <w:lsdException w:name="Hyperlink" w:semiHidden="1" w:unhideWhenUsed="1"/>
-    <w:lsdException w:name="FollowedHyperlink" w:semiHidden="1" w:unhideWhenUsed="1"/>
-    <w:lsdException w:name="Strong" w:uiPriority="22" w:qFormat="1"/>
-    <w:lsdException w:name="Emphasis" w:uiPriority="20" w:qFormat="1"/>
-    <w:lsdException w:name="Document Map" w:semiHidden="1" w:unhideWhenUsed="1"/>
-    <w:lsdException w:name="Plain Text" w:semiHidden="1" w:unhideWhenUsed="1"/>
-    <w:lsdException w:name="E-mail Signature" w:semiHidden="1" w:unhideWhenUsed="1"/>
-    <w:lsdException w:name="HTML Top of Form" w:semiHidden="1" w:unhideWhenUsed="1"/>
-    <w:lsdException w:name="HTML Bottom of Form" w:semiHidden="1" w:unhideWhenUsed="1"/>
-    <w:lsdException w:name="Normal (Web)" w:semiHidden="1" w:unhideWhenUsed="1"/>
-    <w:lsdException w:name="HTML Acronym" w:semiHidden="1" w:unhideWhenUsed="1"/>
-    <w:lsdException w:name="HTML Address" w:semiHidden="1" w:unhideWhenUsed="1"/>
-    <w:lsdException w:name="HTML Cite" w:semiHidden="1" w:unhideWhenUsed="1"/>
-    <w:lsdException w:name="HTML Code" w:semiHidden="1" w:unhideWhenUsed="1"/>
-    <w:lsdException w:name="HTML Definition" w:semiHidden="1" w:unhideWhenUsed="1"/>
-    <w:lsdException w:name="HTML Keyboard" w:semiHidden="1" w:unhideWhenUsed="1"/>
-    <w:lsdException w:name="HTML Preformatted" w:semiHidden="1" w:unhideWhenUsed="1"/>
-    <w:lsdException w:name="HTML Sample" w:semiHidden="1" w:unhideWhenUsed="1"/>
-    <w:lsdException w:name="HTML Typewriter" w:semiHidden="1" w:unhideWhenUsed="1"/>
-    <w:lsdException w:name="HTML Variable" w:semiHidden="1" w:unhideWhenUsed="1"/>
-    <w:lsdException w:name="Normal Table" w:semiHidden="1" w:unhideWhenUsed="1"/>
-    <w:lsdException w:name="annotation subject" w:semiHidden="1" w:unhideWhenUsed="1"/>
-    <w:lsdException w:name="No List" w:semiHidden="1" w:unhideWhenUsed="1"/>
-    <w:lsdException w:name="Outline List 1" w:semiHidden="1" w:unhideWhenUsed="1"/>
-    <w:lsdException w:name="Outline List 2" w:semiHidden="1" w:unhideWhenUsed="1"/>
-    <w:lsdException w:name="Outline List 3" w:semiHidden="1" w:unhideWhenUsed="1"/>
-    <w:lsdException w:name="Table Simple 1" w:semiHidden="1" w:unhideWhenUsed="1"/>
-    <w:lsdException w:name="Table Simple 2" w:semiHidden="1" w:unhideWhenUsed="1"/>
-    <w:lsdException w:name="Table Simple 3" w:semiHidden="1" w:unhideWhenUsed="1"/>
-    <w:lsdException w:name="Table Classic 1" w:semiHidden="1" w:unhideWhenUsed="1"/>
-    <w:lsdException w:name="Table Classic 2" w:semiHidden="1" w:unhideWhenUsed="1"/>
-    <w:lsdException w:name="Table Classic 3" w:semiHidden="1" w:unhideWhenUsed="1"/>
-    <w:lsdException w:name="Table Classic 4" w:semiHidden="1" w:unhideWhenUsed="1"/>
-    <w:lsdException w:name="Table Colorful 1" w:semiHidden="1" w:unhideWhenUsed="1"/>
-    <w:lsdException w:name="Table Colorful 2" w:semiHidden="1" w:unhideWhenUsed="1"/>
-    <w:lsdException w:name="Table Colorful 3" w:semiHidden="1" w:unhideWhenUsed="1"/>
-    <w:lsdException w:name="Table Columns 1" w:semiHidden="1" w:unhideWhenUsed="1"/>
-    <w:lsdException w:name="Table Columns 2" w:semiHidden="1" w:unhideWhenUsed="1"/>
-    <w:lsdException w:name="Table Columns 3" w:semiHidden="1" w:unhideWhenUsed="1"/>
-    <w:lsdException w:name="Table Columns 4" w:semiHidden="1" w:unhideWhenUsed="1"/>
-    <w:lsdException w:name="Table Columns 5" w:semiHidden="1" w:unhideWhenUsed="1"/>
-    <w:lsdException w:name="Table Grid 1" w:semiHidden="1" w:unhideWhenUsed="1"/>
-    <w:lsdException w:name="Table Grid 2" w:semiHidden="1" w:unhideWhenUsed="1"/>
-    <w:lsdException w:name="Table Grid 3" w:semiHidden="1" w:unhideWhenUsed="1"/>
-    <w:lsdException w:name="Table Grid 4" w:semiHidden="1" w:unhideWhenUsed="1"/>
-    <w:lsdException w:name="Table Grid 5" w:semiHidden="1" w:unhideWhenUsed="1"/>
-    <w:lsdException w:name="Table Grid 6" w:semiHidden="1" w:unhideWhenUsed="1"/>
-    <w:lsdException w:name="Table Grid 7" w:semiHidden="1" w:unhideWhenUsed="1"/>
-    <w:lsdException w:name="Table Grid 8" w:semiHidden="1" w:unhideWhenUsed="1"/>
-    <w:lsdException w:name="Table List 1" w:semiHidden="1" w:unhideWhenUsed="1"/>
-    <w:lsdException w:name="Table List 2" w:semiHidden="1" w:unhideWhenUsed="1"/>
-    <w:lsdException w:name="Table List 3" w:semiHidden="1" w:unhideWhenUsed="1"/>
-    <w:lsdException w:name="Table List 4" w:semiHidden="1" w:unhideWhenUsed="1"/>
-    <w:lsdException w:name="Table List 5" w:semiHidden="1" w:unhideWhenUsed="1"/>
-    <w:lsdException w:name="Table List 6" w:semiHidden="1" w:unhideWhenUsed="1"/>
-    <w:lsdException w:name="Table List 7" w:semiHidden="1" w:unhideWhenUsed="1"/>
-    <w:lsdException w:name="Table List 8" w:semiHidden="1" w:unhideWhenUsed="1"/>
-    <w:lsdException w:name="Table 3D effects 1" w:semiHidden="1" w:unhideWhenUsed="1"/>
-    <w:lsdException w:name="Table 3D effects 2" w:semiHidden="1" w:unhideWhenUsed="1"/>
-    <w:lsdException w:name="Table 3D effects 3" w:semiHidden="1" w:unhideWhenUsed="1"/>
-    <w:lsdException w:name="Table Contemporary" w:semiHidden="1" w:unhideWhenUsed="1"/>
-    <w:lsdException w:name="Table Elegant" w:semiHidden="1" w:unhideWhenUsed="1"/>
-    <w:lsdException w:name="Table Professional" w:semiHidden="1" w:unhideWhenUsed="1"/>
-    <w:lsdException w:name="Table Subtle 1" w:semiHidden="1" w:unhideWhenUsed="1"/>
-    <w:lsdException w:name="Table Subtle 2" w:semiHidden="1" w:unhideWhenUsed="1"/>
-    <w:lsdException w:name="Table Web 1" w:semiHidden="1" w:unhideWhenUsed="1"/>
-    <w:lsdException w:name="Table Web 2" w:semiHidden="1" w:unhideWhenUsed="1"/>
-    <w:lsdException w:name="Table Web 3" w:semiHidden="1" w:unhideWhenUsed="1"/>
-    <w:lsdException w:name="Balloon Text" w:semiHidden="1" w:unhideWhenUsed="1"/>
-    <w:lsdException w:name="Table Grid" w:uiPriority="39"/>
-    <w:lsdException w:name="Table Theme" w:semiHidden="1" w:unhideWhenUsed="1"/>
-    <w:lsdException w:name="Placeholder Text" w:semiHidden="1"/>
-    <w:lsdException w:name="No Spacing" w:uiPriority="1" w:qFormat="1"/>
-    <w:lsdException w:name="Light Shading" w:uiPriority="60"/>
-    <w:lsdException w:name="Light List" w:uiPriority="61"/>
-    <w:lsdException w:name="Light Grid" w:uiPriority="62"/>
-    <w:lsdException w:name="Medium Shading 1" w:uiPriority="63"/>
-    <w:lsdException w:name="Medium Shading 2" w:uiPriority="64"/>
-    <w:lsdException w:name="Medium List 1" w:uiPriority="65"/>
-    <w:lsdException w:name="Medium List 2" w:uiPriority="66"/>
-    <w:lsdException w:name="Medium Grid 1" w:uiPriority="67"/>
-    <w:lsdException w:name="Medium Grid 2" w:uiPriority="68"/>
-    <w:lsdException w:name="Medium Grid 3" w:uiPriority="69"/>
-    <w:lsdException w:name="Dark List" w:uiPriority="70"/>
-    <w:lsdException w:name="Colorful Shading" w:uiPriority="71"/>
-    <w:lsdException w:name="Colorful List" w:uiPriority="72"/>
-    <w:lsdException w:name="Colorful Grid" w:uiPriority="73"/>
-    <w:lsdException w:name="Light Shading Accent 1" w:uiPriority="60"/>
-    <w:lsdException w:name="Light List Accent 1" w:uiPriority="61"/>
-    <w:lsdException w:name="Light Grid Accent 1" w:uiPriority="62"/>
-    <w:lsdException w:name="Medium Shading 1 Accent 1" w:uiPriority="63"/>
-    <w:lsdException w:name="Medium Shading 2 Accent 1" w:uiPriority="64"/>
-    <w:lsdException w:name="Medium List 1 Accent 1" w:uiPriority="65"/>
-    <w:lsdException w:name="Revision" w:semiHidden="1"/>
-    <w:lsdException w:name="List Paragraph" w:uiPriority="34" w:qFormat="1"/>
-    <w:lsdException w:name="Quote" w:uiPriority="29" w:qFormat="1"/>
-    <w:lsdException w:name="Intense Quote" w:uiPriority="30" w:qFormat="1"/>
-    <w:lsdException w:name="Medium List 2 Accent 1" w:uiPriority="66"/>
-    <w:lsdException w:name="Medium Grid 1 Accent 1" w:uiPriority="67"/>
-    <w:lsdException w:name="Medium Grid 2 Accent 1" w:uiPriority="68"/>
-    <w:lsdException w:name="Medium Grid 3 Accent 1" w:uiPriority="69"/>
-    <w:lsdException w:name="Dark List Accent 1" w:uiPriority="70"/>
-    <w:lsdException w:name="Colorful Shading Accent 1" w:uiPriority="71"/>
-    <w:lsdException w:name="Colorful List Accent 1" w:uiPriority="72"/>
-    <w:lsdException w:name="Colorful Grid Accent 1" w:uiPriority="73"/>
-    <w:lsdException w:name="Light Shading Accent 2" w:uiPriority="60"/>
-    <w:lsdException w:name="Light List Accent 2" w:uiPriority="61"/>
-    <w:lsdException w:name="Light Grid Accent 2" w:uiPriority="62"/>
-    <w:lsdException w:name="Medium Shading 1 Accent 2" w:uiPriority="63"/>
-    <w:lsdException w:name="Medium Shading 2 Accent 2" w:uiPriority="64"/>
-    <w:lsdException w:name="Medium List 1 Accent 2" w:uiPriority="65"/>
-    <w:lsdException w:name="Medium List 2 Accent 2" w:uiPriority="66"/>
-    <w:lsdException w:name="Medium Grid 1 Accent 2" w:uiPriority="67"/>
-    <w:lsdException w:name="Medium Grid 2 Accent 2" w:uiPriority="68"/>
-    <w:lsdException w:name="Medium Grid 3 Accent 2" w:uiPriority="69"/>
-    <w:lsdException w:name="Dark List Accent 2" w:uiPriority="70"/>
-    <w:lsdException w:name="Colorful Shading Accent 2" w:uiPriority="71"/>
-    <w:lsdException w:name="Colorful List Accent 2" w:uiPriority="72"/>
-    <w:lsdException w:name="Colorful Grid Accent 2" w:uiPriority="73"/>
-    <w:lsdException w:name="Light Shading Accent 3" w:uiPriority="60"/>
-    <w:lsdException w:name="Light List Accent 3" w:uiPriority="61"/>
-    <w:lsdException w:name="Light Grid Accent 3" w:uiPriority="62"/>
-    <w:lsdException w:name="Medium Shading 1 Accent 3" w:uiPriority="63"/>
-    <w:lsdException w:name="Medium Shading 2 Accent 3" w:uiPriority="64"/>
-    <w:lsdException w:name="Medium List 1 Accent 3" w:uiPriority="65"/>
-    <w:lsdException w:name="Medium List 2 Accent 3" w:uiPriority="66"/>
-    <w:lsdException w:name="Medium Grid 1 Accent 3" w:uiPriority="67"/>
-    <w:lsdException w:name="Medium Grid 2 Accent 3" w:uiPriority="68"/>
-    <w:lsdException w:name="Medium Grid 3 Accent 3" w:uiPriority="69"/>
-    <w:lsdException w:name="Dark List Accent 3" w:uiPriority="70"/>
-    <w:lsdException w:name="Colorful Shading Accent 3" w:uiPriority="71"/>
-    <w:lsdException w:name="Colorful List Accent 3" w:uiPriority="72"/>
-    <w:lsdException w:name="Colorful Grid Accent 3" w:uiPriority="73"/>
-    <w:lsdException w:name="Light Shading Accent 4" w:uiPriority="60"/>
-    <w:lsdException w:name="Light List Accent 4" w:uiPriority="61"/>
-    <w:lsdException w:name="Light Grid Accent 4" w:uiPriority="62"/>
-    <w:lsdException w:name="Medium Shading 1 Accent 4" w:uiPriority="63"/>
-    <w:lsdException w:name="Medium Shading 2 Accent 4" w:uiPriority="64"/>
-    <w:lsdException w:name="Medium List 1 Accent 4" w:uiPriority="65"/>
-    <w:lsdException w:name="Medium List 2 Accent 4" w:uiPriority="66"/>
-    <w:lsdException w:name="Medium Grid 1 Accent 4" w:uiPriority="67"/>
-    <w:lsdException w:name="Medium Grid 2 Accent 4" w:uiPriority="68"/>
-    <w:lsdException w:name="Medium Grid 3 Accent 4" w:uiPriority="69"/>
-    <w:lsdException w:name="Dark List Accent 4" w:uiPriority="70"/>
-    <w:lsdException w:name="Colorful Shading Accent 4" w:uiPriority="71"/>
-    <w:lsdException w:name="Colorful List Accent 4" w:uiPriority="72"/>
-    <w:lsdException w:name="Colorful Grid Accent 4" w:uiPriority="73"/>
-    <w:lsdException w:name="Light Shading Accent 5" w:uiPriority="60"/>
-    <w:lsdException w:name="Light List Accent 5" w:uiPriority="61"/>
-    <w:lsdException w:name="Light Grid Accent 5" w:uiPriority="62"/>
-    <w:lsdException w:name="Medium Shading 1 Accent 5" w:uiPriority="63"/>
-    <w:lsdException w:name="Medium Shading 2 Accent 5" w:uiPriority="64"/>
-    <w:lsdException w:name="Medium List 1 Accent 5" w:uiPriority="65"/>
-    <w:lsdException w:name="Medium List 2 Accent 5" w:uiPriority="66"/>
-    <w:lsdException w:name="Medium Grid 1 Accent 5" w:uiPriority="67"/>
-    <w:lsdException w:name="Medium Grid 2 Accent 5" w:uiPriority="68"/>
-    <w:lsdException w:name="Medium Grid 3 Accent 5" w:uiPriority="69"/>
-    <w:lsdException w:name="Dark List Accent 5" w:uiPriority="70"/>
-    <w:lsdException w:name="Colorful Shading Accent 5" w:uiPriority="71"/>
-    <w:lsdException w:name="Colorful List Accent 5" w:uiPriority="72"/>
-    <w:lsdException w:name="Colorful Grid Accent 5" w:uiPriority="73"/>
-    <w:lsdException w:name="Light Shading Accent 6" w:uiPriority="60"/>
-    <w:lsdException w:name="Light List Accent 6" w:uiPriority="61"/>
-    <w:lsdException w:name="Light Grid Accent 6" w:uiPriority="62"/>
-    <w:lsdException w:name="Medium Shading 1 Accent 6" w:uiPriority="63"/>
-    <w:lsdException w:name="Medium Shading 2 Accent 6" w:uiPriority="64"/>
-    <w:lsdException w:name="Medium List 1 Accent 6" w:uiPriority="65"/>
-    <w:lsdException w:name="Medium List 2 Accent 6" w:uiPriority="66"/>
-    <w:lsdException w:name="Medium Grid 1 Accent 6" w:uiPriority="67"/>
-    <w:lsdException w:name="Medium Grid 2 Accent 6" w:uiPriority="68"/>
-    <w:lsdException w:name="Medium Grid 3 Accent 6" w:uiPriority="69"/>
-    <w:lsdException w:name="Dark List Accent 6" w:uiPriority="70"/>
-    <w:lsdException w:name="Colorful Shading Accent 6" w:uiPriority="71"/>
-    <w:lsdException w:name="Colorful List Accent 6" w:uiPriority="72"/>
-    <w:lsdException w:name="Colorful Grid Accent 6" w:uiPriority="73"/>
-    <w:lsdException w:name="Subtle Emphasis" w:uiPriority="19" w:qFormat="1"/>
-    <w:lsdException w:name="Intense Emphasis" w:uiPriority="21" w:qFormat="1"/>
-    <w:lsdException w:name="Subtle Reference" w:uiPriority="31" w:qFormat="1"/>
-    <w:lsdException w:name="Intense Reference" w:uiPriority="32" w:qFormat="1"/>
-    <w:lsdException w:name="Book Title" w:uiPriority="33" w:qFormat="1"/>
-    <w:lsdException w:name="Bibliography" w:semiHidden="1" w:uiPriority="37" w:unhideWhenUsed="1"/>
-    <w:lsdException w:name="TOC Heading" w:semiHidden="1" w:uiPriority="39" w:unhideWhenUsed="1" w:qFormat="1"/>
-    <w:lsdException w:name="Plain Table 1" w:uiPriority="41"/>
-    <w:lsdException w:name="Plain Table 2" w:uiPriority="42"/>
-    <w:lsdException w:name="Plain Table 3" w:uiPriority="43"/>
-    <w:lsdException w:name="Plain Table 4" w:uiPriority="44"/>
-    <w:lsdException w:name="Plain Table 5" w:uiPriority="45"/>
-    <w:lsdException w:name="Grid Table Light" w:uiPriority="40"/>
-    <w:lsdException w:name="Grid Table 1 Light" w:uiPriority="46"/>
-    <w:lsdException w:name="Grid Table 2" w:uiPriority="47"/>
-    <w:lsdException w:name="Grid Table 3" w:uiPriority="48"/>
-    <w:lsdException w:name="Grid Table 4" w:uiPriority="49"/>
-    <w:lsdException w:name="Grid Table 5 Dark" w:uiPriority="50"/>
-    <w:lsdException w:name="Grid Table 6 Colorful" w:uiPriority="51"/>
-    <w:lsdException w:name="Grid Table 7 Colorful" w:uiPriority="52"/>
-    <w:lsdException w:name="Grid Table 1 Light Accent 1" w:uiPriority="46"/>
-    <w:lsdException w:name="Grid Table 2 Accent 1" w:uiPriority="47"/>
-    <w:lsdException w:name="Grid Table 3 Accent 1" w:uiPriority="48"/>
-    <w:lsdException w:name="Grid Table 4 Accent 1" w:uiPriority="49"/>
-    <w:lsdException w:name="Grid Table 5 Dark Accent 1" w:uiPriority="50"/>
-    <w:lsdException w:name="Grid Table 6 Colorful Accent 1" w:uiPriority="51"/>
-    <w:lsdException w:name="Grid Table 7 Colorful Accent 1" w:uiPriority="52"/>
-    <w:lsdException w:name="Grid Table 1 Light Accent 2" w:uiPriority="46"/>
-    <w:lsdException w:name="Grid Table 2 Accent 2" w:uiPriority="47"/>
-    <w:lsdException w:name="Grid Table 3 Accent 2" w:uiPriority="48"/>
-    <w:lsdException w:name="Grid Table 4 Accent 2" w:uiPriority="49"/>
-    <w:lsdException w:name="Grid Table 5 Dark Accent 2" w:uiPriority="50"/>
-    <w:lsdException w:name="Grid Table 6 Colorful Accent 2" w:uiPriority="51"/>
-    <w:lsdException w:name="Grid Table 7 Colorful Accent 2" w:uiPriority="52"/>
-    <w:lsdException w:name="Grid Table 1 Light Accent 3" w:uiPriority="46"/>
-    <w:lsdException w:name="Grid Table 2 Accent 3" w:uiPriority="47"/>
-    <w:lsdException w:name="Grid Table 3 Accent 3" w:uiPriority="48"/>
-    <w:lsdException w:name="Grid Table 4 Accent 3" w:uiPriority="49"/>
-    <w:lsdException w:name="Grid Table 5 Dark Accent 3" w:uiPriority="50"/>
-    <w:lsdException w:name="Grid Table 6 Colorful Accent 3" w:uiPriority="51"/>
-    <w:lsdException w:name="Grid Table 7 Colorful Accent 3" w:uiPriority="52"/>
-    <w:lsdException w:name="Grid Table 1 Light Accent 4" w:uiPriority="46"/>
-    <w:lsdException w:name="Grid Table 2 Accent 4" w:uiPriority="47"/>
-    <w:lsdException w:name="Grid Table 3 Accent 4" w:uiPriority="48"/>
-    <w:lsdException w:name="Grid Table 4 Accent 4" w:uiPriority="49"/>
-    <w:lsdException w:name="Grid Table 5 Dark Accent 4" w:uiPriority="50"/>
-    <w:lsdException w:name="Grid Table 6 Colorful Accent 4" w:uiPriority="51"/>
-    <w:lsdException w:name="Grid Table 7 Colorful Accent 4" w:uiPriority="52"/>
-    <w:lsdException w:name="Grid Table 1 Light Accent 5" w:uiPriority="46"/>
-    <w:lsdException w:name="Grid Table 2 Accent 5" w:uiPriority="47"/>
-    <w:lsdException w:name="Grid Table 3 Accent 5" w:uiPriority="48"/>
-    <w:lsdException w:name="Grid Table 4 Accent 5" w:uiPriority="49"/>
-    <w:lsdException w:name="Grid Table 5 Dark Accent 5" w:uiPriority="50"/>
-    <w:lsdException w:name="Grid Table 6 Colorful Accent 5" w:uiPriority="51"/>
-    <w:lsdException w:name="Grid Table 7 Colorful Accent 5" w:uiPriority="52"/>
-    <w:lsdException w:name="Grid Table 1 Light Accent 6" w:uiPriority="46"/>
-    <w:lsdException w:name="Grid Table 2 Accent 6" w:uiPriority="47"/>
-    <w:lsdException w:name="Grid Table 3 Accent 6" w:uiPriority="48"/>
-    <w:lsdException w:name="Grid Table 4 Accent 6" w:uiPriority="49"/>
-    <w:lsdException w:name="Grid Table 5 Dark Accent 6" w:uiPriority="50"/>
-    <w:lsdException w:name="Grid Table 6 Colorful Accent 6" w:uiPriority="51"/>
-    <w:lsdException w:name="Grid Table 7 Colorful Accent 6" w:uiPriority="52"/>
-    <w:lsdException w:name="List Table 1 Light" w:uiPriority="46"/>
-    <w:lsdException w:name="List Table 2" w:uiPriority="47"/>
-    <w:lsdException w:name="List Table 3" w:uiPriority="48"/>
-    <w:lsdException w:name="List Table 4" w:uiPriority="49"/>
-    <w:lsdException w:name="List Table 5 Dark" w:uiPriority="50"/>
-    <w:lsdException w:name="List Table 6 Colorful" w:uiPriority="51"/>
-    <w:lsdException w:name="List Table 7 Colorful" w:uiPriority="52"/>
-    <w:lsdException w:name="List Table 1 Light Accent 1" w:uiPriority="46"/>
-    <w:lsdException w:name="List Table 2 Accent 1" w:uiPriority="47"/>
-    <w:lsdException w:name="List Table 3 Accent 1" w:uiPriority="48"/>
-    <w:lsdException w:name="List Table 4 Accent 1" w:uiPriority="49"/>
-    <w:lsdException w:name="List Table 5 Dark Accent 1" w:uiPriority="50"/>
-    <w:lsdException w:name="List Table 6 Colorful Accent 1" w:uiPriority="51"/>
-    <w:lsdException w:name="List Table 7 Colorful Accent 1" w:uiPriority="52"/>
-    <w:lsdException w:name="List Table 1 Light Accent 2" w:uiPriority="46"/>
-    <w:lsdException w:name="List Table 2 Accent 2" w:uiPriority="47"/>
-    <w:lsdException w:name="List Table 3 Accent 2" w:uiPriority="48"/>
-    <w:lsdException w:name="List Table 4 Accent 2" w:uiPriority="49"/>
-    <w:lsdException w:name="List Table 5 Dark Accent 2" w:uiPriority="50"/>
-    <w:lsdException w:name="List Table 6 Colorful Accent 2" w:uiPriority="51"/>
-    <w:lsdException w:name="List Table 7 Colorful Accent 2" w:uiPriority="52"/>
-    <w:lsdException w:name="List Table 1 Light Accent 3" w:uiPriority="46"/>
-    <w:lsdException w:name="List Table 2 Accent 3" w:uiPriority="47"/>
-    <w:lsdException w:name="List Table 3 Accent 3" w:uiPriority="48"/>
-    <w:lsdException w:name="List Table 4 Accent 3" w:uiPriority="49"/>
-    <w:lsdException w:name="List Table 5 Dark Accent 3" w:uiPriority="50"/>
-    <w:lsdException w:name="List Table 6 Colorful Accent 3" w:uiPriority="51"/>
-    <w:lsdException w:name="List Table 7 Colorful Accent 3" w:uiPriority="52"/>
-    <w:lsdException w:name="List Table 1 Light Accent 4" w:uiPriority="46"/>
-    <w:lsdException w:name="List Table 2 Accent 4" w:uiPriority="47"/>
-    <w:lsdException w:name="List Table 3 Accent 4" w:uiPriority="48"/>
-    <w:lsdException w:name="List Table 4 Accent 4" w:uiPriority="49"/>
-    <w:lsdException w:name="List Table 5 Dark Accent 4" w:uiPriority="50"/>
-    <w:lsdException w:name="List Table 6 Colorful Accent 4" w:uiPriority="51"/>
-    <w:lsdException w:name="List Table 7 Colorful Accent 4" w:uiPriority="52"/>
-    <w:lsdException w:name="List Table 1 Light Accent 5" w:uiPriority="46"/>
-    <w:lsdException w:name="List Table 2 Accent 5" w:uiPriority="47"/>
-    <w:lsdException w:name="List Table 3 Accent 5" w:uiPriority="48"/>
-    <w:lsdException w:name="List Table 4 Accent 5" w:uiPriority="49"/>
-    <w:lsdException w:name="List Table 5 Dark Accent 5" w:uiPriority="50"/>
-    <w:lsdException w:name="List Table 6 Colorful Accent 5" w:uiPriority="51"/>
-    <w:lsdException w:name="List Table 7 Colorful Accent 5" w:uiPriority="52"/>
-    <w:lsdException w:name="List Table 1 Light Accent 6" w:uiPriority="46"/>
-    <w:lsdException w:name="List Table 2 Accent 6" w:uiPriority="47"/>
-    <w:lsdException w:name="List Table 3 Accent 6" w:uiPriority="48"/>
-    <w:lsdException w:name="List Table 4 Accent 6" w:uiPriority="49"/>
-    <w:lsdException w:name="List Table 5 Dark Accent 6" w:uiPriority="50"/>
-    <w:lsdException w:name="List Table 6 Colorful Accent 6" w:uiPriority="51"/>
-    <w:lsdException w:name="List Table 7 Colorful Accent 6" w:uiPriority="52"/>
-    <w:lsdException w:name="Mention" w:semiHidden="1" w:unhideWhenUsed="1"/>
-    <w:lsdException w:name="Smart Hyperlink" w:semiHidden="1" w:unhideWhenUsed="1"/>
-    <w:lsdException w:name="Hashtag" w:semiHidden="1" w:unhideWhenUsed="1"/>
-    <w:lsdException w:name="Unresolved Mention" w:semiHidden="1" w:unhideWhenUsed="1"/>
-  </w:latentStyles>
-  <w:style w:type="paragraph" w:default="1" w:styleId="Normal">
-    <w:name w:val="Normal"/>
-    <w:qFormat/>
-  </w:style>
-  <w:style w:type="character" w:default="1" w:styleId="DefaultParagraphFont">
-    <w:name w:val="Default Paragraph Font"/>
-    <w:uiPriority w:val="1"/>
-    <w:semiHidden/>
-    <w:unhideWhenUsed/>
-  </w:style>
-  <w:style w:type="table" w:default="1" w:styleId="TableNormal">
-    <w:name w:val="Normal Table"/>
-    <w:uiPriority w:val="99"/>
-    <w:semiHidden/>
-    <w:unhideWhenUsed/>
-    <w:tblPr>
-      <w:tblInd w:w="0" w:type="dxa"/>
-      <w:tblCellMar>
-        <w:top w:w="0" w:type="dxa"/>
-        <w:left w:w="108" w:type="dxa"/>
-        <w:bottom w:w="0" w:type="dxa"/>
-        <w:right w:w="108" w:type="dxa"/>
-      </w:tblCellMar>
-    </w:tblPr>
-  </w:style>
-  <w:style w:type="numbering" w:default="1" w:styleId="NoList">
-    <w:name w:val="No List"/>
-    <w:uiPriority w:val="99"/>
-    <w:semiHidden/>
-    <w:unhideWhenUsed/>
-  </w:style>
-  <w:style w:type="paragraph" w:customStyle="1" w:styleId="4C75C4A1A94748EEB6716F81FBB685C0">
-    <w:name w:val="4C75C4A1A94748EEB6716F81FBB685C0"/>
-    <w:rsid w:val="00466042"/>
-  </w:style>
-  <w:style w:type="paragraph" w:customStyle="1" w:styleId="8780BA8A5D134B79AA9DD396279E4C73">
-    <w:name w:val="8780BA8A5D134B79AA9DD396279E4C73"/>
-    <w:rsid w:val="00466042"/>
-  </w:style>
-</w:styles>
-</file>
-
-<file path=word/glossary/webSettings.xml><?xml version="1.0" encoding="utf-8"?>
-<w:webSettings xmlns:mc="http://schemas.openxmlformats.org/markup-compatibility/2006" xmlns:r="http://schemas.openxmlformats.org/officeDocument/2006/relationships" xmlns:w="http://schemas.openxmlformats.org/wordprocessingml/2006/main" xmlns:w14="http://schemas.microsoft.com/office/word/2010/wordml" xmlns:w15="http://schemas.microsoft.com/office/word/2012/wordml" xmlns:w16cid="http://schemas.microsoft.com/office/word/2016/wordml/cid" xmlns:w16se="http://schemas.microsoft.com/office/word/2015/wordml/symex" mc:Ignorable="w14 w15 w16se w16cid">
-  <w:optimizeForBrowser/>
-  <w:allowPNG/>
-</w:webSettings>
-</file>
-
 <file path=word/theme/theme1.xml><?xml version="1.0" encoding="utf-8"?>
 <a:theme xmlns:a="http://schemas.openxmlformats.org/drawingml/2006/main" name="Facet">
   <a:themeElements>

</xml_diff>